<commit_message>
- Updated documentation for climate indices - Small changes in code (fixed missing/superfluous parameters or GUI fields)
</commit_message>
<xml_diff>
--- a/Documentation/NDVI Tools.docx
+++ b/Documentation/NDVI Tools.docx
@@ -81,6 +81,18 @@
       </w:pPr>
       <w:r>
         <w:t>Calculate winter NDVI to cope with high latitude conditions in winter period (northern hemisphere)</w:t>
+      </w:r>
+    </w:p>
+    <w:p>
+      <w:pPr>
+        <w:pStyle w:val="ListParagraph"/>
+        <w:numPr>
+          <w:ilvl w:val="0"/>
+          <w:numId w:val="1"/>
+        </w:numPr>
+      </w:pPr>
+      <w:r>
+        <w:t>Determine the start of the season, and from that moment output the first NDVI values.</w:t>
       </w:r>
     </w:p>
     <w:p>
@@ -440,6 +452,44 @@
           </w:p>
         </w:tc>
       </w:tr>
+      <w:tr>
+        <w:tc>
+          <w:tcPr>
+            <w:tcW w:w="3936" w:type="dxa"/>
+          </w:tcPr>
+          <w:p>
+            <w:pPr>
+              <w:spacing w:before="0" w:after="0" w:line="240" w:lineRule="auto"/>
+              <w:rPr>
+                <w:caps/>
+                <w:color w:val="243F60"/>
+                <w:spacing w:val="5"/>
+              </w:rPr>
+            </w:pPr>
+            <w:r>
+              <w:rPr>
+                <w:caps/>
+                <w:color w:val="243F60"/>
+                <w:spacing w:val="5"/>
+              </w:rPr>
+              <w:t>nrs_growth_gui</w:t>
+            </w:r>
+          </w:p>
+        </w:tc>
+        <w:tc>
+          <w:tcPr>
+            <w:tcW w:w="5640" w:type="dxa"/>
+          </w:tcPr>
+          <w:p>
+            <w:pPr>
+              <w:spacing w:before="0" w:after="0" w:line="240" w:lineRule="auto"/>
+            </w:pPr>
+            <w:r>
+              <w:t>Start the user interface for the season start determination</w:t>
+            </w:r>
+          </w:p>
+        </w:tc>
+      </w:tr>
     </w:tbl>
     <w:p>
       <w:r>
@@ -476,10 +526,10 @@
           <w:noProof/>
         </w:rPr>
         <w:drawing>
-          <wp:inline distT="0" distB="0" distL="0" distR="0">
-            <wp:extent cx="3743325" cy="1866900"/>
-            <wp:effectExtent l="0" t="0" r="9525" b="0"/>
-            <wp:docPr id="3" name="Picture 3"/>
+          <wp:inline distT="0" distB="0" distL="0" distR="0" wp14:anchorId="24262773" wp14:editId="0E18AB4E">
+            <wp:extent cx="3139200" cy="1962000"/>
+            <wp:effectExtent l="0" t="0" r="4445" b="635"/>
+            <wp:docPr id="4" name="Picture 4"/>
             <wp:cNvGraphicFramePr>
               <a:graphicFrameLocks xmlns:a="http://schemas.openxmlformats.org/drawingml/2006/main" noChangeAspect="1"/>
             </wp:cNvGraphicFramePr>
@@ -487,36 +537,23 @@
               <a:graphicData uri="http://schemas.openxmlformats.org/drawingml/2006/picture">
                 <pic:pic xmlns:pic="http://schemas.openxmlformats.org/drawingml/2006/picture">
                   <pic:nvPicPr>
-                    <pic:cNvPr id="0" name="Picture 1"/>
-                    <pic:cNvPicPr>
-                      <a:picLocks noChangeAspect="1" noChangeArrowheads="1"/>
-                    </pic:cNvPicPr>
+                    <pic:cNvPr id="0" name=""/>
+                    <pic:cNvPicPr/>
                   </pic:nvPicPr>
                   <pic:blipFill>
-                    <a:blip r:embed="rId7">
-                      <a:extLst>
-                        <a:ext uri="{28A0092B-C50C-407E-A947-70E740481C1C}">
-                          <a14:useLocalDpi xmlns:a14="http://schemas.microsoft.com/office/drawing/2010/main" val="0"/>
-                        </a:ext>
-                      </a:extLst>
-                    </a:blip>
-                    <a:srcRect/>
+                    <a:blip r:embed="rId7"/>
                     <a:stretch>
                       <a:fillRect/>
                     </a:stretch>
                   </pic:blipFill>
-                  <pic:spPr bwMode="auto">
+                  <pic:spPr>
                     <a:xfrm>
                       <a:off x="0" y="0"/>
-                      <a:ext cx="3743325" cy="1866900"/>
+                      <a:ext cx="3139200" cy="1962000"/>
                     </a:xfrm>
                     <a:prstGeom prst="rect">
                       <a:avLst/>
                     </a:prstGeom>
-                    <a:noFill/>
-                    <a:ln>
-                      <a:noFill/>
-                    </a:ln>
                   </pic:spPr>
                 </pic:pic>
               </a:graphicData>
@@ -998,7 +1035,7 @@
           <w:noProof/>
         </w:rPr>
         <w:drawing>
-          <wp:inline distT="0" distB="0" distL="0" distR="0" wp14:anchorId="5493705E" wp14:editId="4638CF73">
+          <wp:inline distT="0" distB="0" distL="0" distR="0" wp14:anchorId="6ACAC4F2" wp14:editId="7FF26C6D">
             <wp:extent cx="3566160" cy="2029968"/>
             <wp:effectExtent l="0" t="0" r="0" b="8890"/>
             <wp:docPr id="1" name="Picture 1"/>
@@ -1353,7 +1390,7 @@
         <w:fldChar w:fldCharType="begin"/>
       </w:r>
       <w:r>
-        <w:instrText xml:space="preserve"> ADDIN EN.CITE &lt;EndNote&gt;&lt;Cite&gt;&lt;Author&gt;Kogan&lt;/Author&gt;&lt;Year&gt;1995&lt;/Year&gt;&lt;RecNum&gt;13&lt;/RecNum&gt;&lt;DisplayText&gt;(Kogan 1995)&lt;/DisplayText&gt;&lt;record&gt;&lt;rec-number&gt;13&lt;/rec-number&gt;&lt;foreign-keys&gt;&lt;key app="EN" db-id="2f0a2sts6xxwpqezxz0xw0tlw5frtsspezz5"&gt;13&lt;/key&gt;&lt;/foreign-keys&gt;&lt;ref-type name="Journal Article"&gt;17&lt;/ref-type&gt;&lt;contributors&gt;&lt;authors&gt;&lt;author&gt;Kogan, F.N.&lt;/author&gt;&lt;/authors&gt;&lt;/contributors&gt;&lt;titles&gt;&lt;title&gt;Application of vegetation index and brightness temperature for drought detection&lt;/title&gt;&lt;secondary-title&gt;Advances in Space Research&lt;/secondary-title&gt;&lt;/titles&gt;&lt;periodical&gt;&lt;full-title&gt;Advances in Space Research&lt;/full-title&gt;&lt;/periodical&gt;&lt;pages&gt;(11)91-(11)100&lt;/pages&gt;&lt;volume&gt;Vol. 15&lt;/volume&gt;&lt;number&gt;11&lt;/number&gt;&lt;section&gt;91&lt;/section&gt;&lt;dates&gt;&lt;year&gt;1995&lt;/year&gt;&lt;/dates&gt;&lt;isbn&gt;02731177&lt;/isbn&gt;&lt;urls&gt;&lt;/urls&gt;&lt;electronic-resource-num&gt;10.1016/0273-1177(95)00079-T&lt;/electronic-resource-num&gt;&lt;/record&gt;&lt;/Cite&gt;&lt;/EndNote&gt;</w:instrText>
+        <w:instrText xml:space="preserve"> ADDIN EN.CITE &lt;EndNote&gt;&lt;Cite&gt;&lt;Author&gt;Kogan&lt;/Author&gt;&lt;Year&gt;1995&lt;/Year&gt;&lt;RecNum&gt;13&lt;/RecNum&gt;&lt;DisplayText&gt;(Kogan 1995)&lt;/DisplayText&gt;&lt;record&gt;&lt;rec-number&gt;13&lt;/rec-number&gt;&lt;foreign-keys&gt;&lt;key app="EN" db-id="vx2xpe50ivvappe9axr52ashvazwtfs5dffz"&gt;13&lt;/key&gt;&lt;/foreign-keys&gt;&lt;ref-type name="Journal Article"&gt;17&lt;/ref-type&gt;&lt;contributors&gt;&lt;authors&gt;&lt;author&gt;Kogan, F.N.&lt;/author&gt;&lt;/authors&gt;&lt;/contributors&gt;&lt;titles&gt;&lt;title&gt;Application of vegetation index and brightness temperature for drought detection&lt;/title&gt;&lt;secondary-title&gt;Advances in Space Research&lt;/secondary-title&gt;&lt;/titles&gt;&lt;pages&gt;91-100&lt;/pages&gt;&lt;volume&gt;Vol. 15&lt;/volume&gt;&lt;number&gt;11&lt;/number&gt;&lt;section&gt;91&lt;/section&gt;&lt;dates&gt;&lt;year&gt;1995&lt;/year&gt;&lt;/dates&gt;&lt;isbn&gt;02731177&lt;/isbn&gt;&lt;urls&gt;&lt;/urls&gt;&lt;electronic-resource-num&gt;10.1016/0273-1177(95)00079-T&lt;/electronic-resource-num&gt;&lt;/record&gt;&lt;/Cite&gt;&lt;/EndNote&gt;</w:instrText>
       </w:r>
       <w:r>
         <w:fldChar w:fldCharType="separate"/>
@@ -1422,7 +1459,7 @@
           <w:noProof/>
         </w:rPr>
         <w:drawing>
-          <wp:inline distT="0" distB="0" distL="0" distR="0" wp14:anchorId="78527C02" wp14:editId="480751F4">
+          <wp:inline distT="0" distB="0" distL="0" distR="0" wp14:anchorId="12367CD3" wp14:editId="4F5F5B6E">
             <wp:extent cx="3566160" cy="1188720"/>
             <wp:effectExtent l="0" t="0" r="0" b="0"/>
             <wp:docPr id="2" name="Picture 2"/>
@@ -1809,7 +1846,7 @@
           <w:noProof/>
         </w:rPr>
         <w:drawing>
-          <wp:inline distT="0" distB="0" distL="0" distR="0" wp14:anchorId="3F6970B9" wp14:editId="319823B4">
+          <wp:inline distT="0" distB="0" distL="0" distR="0" wp14:anchorId="18436E52" wp14:editId="6DEBEDB8">
             <wp:extent cx="3560400" cy="986400"/>
             <wp:effectExtent l="0" t="0" r="2540" b="4445"/>
             <wp:docPr id="5" name="Picture 5"/>
@@ -2037,12 +2074,7 @@
     </w:p>
     <w:p>
       <w:r>
-        <w:t xml:space="preserve">With a window </w:t>
-      </w:r>
-      <w:bookmarkStart w:id="0" w:name="_GoBack"/>
-      <w:bookmarkEnd w:id="0"/>
-      <w:r>
-        <w:t>only valid profiles are used for averaging.</w:t>
+        <w:t>With a window only valid profiles are used for averaging.</w:t>
       </w:r>
     </w:p>
     <w:p>
@@ -2064,7 +2096,7 @@
           <w:noProof/>
         </w:rPr>
         <w:drawing>
-          <wp:inline distT="0" distB="0" distL="0" distR="0" wp14:anchorId="639D7641" wp14:editId="4D5196C0">
+          <wp:inline distT="0" distB="0" distL="0" distR="0" wp14:anchorId="0F0B92F3" wp14:editId="4A11255B">
             <wp:extent cx="3625200" cy="2026800"/>
             <wp:effectExtent l="0" t="0" r="0" b="0"/>
             <wp:docPr id="6" name="Picture 6"/>
@@ -2381,17 +2413,361 @@
     <w:p/>
     <w:p>
       <w:pPr>
-        <w:spacing w:before="0" w:after="0" w:line="240" w:lineRule="auto"/>
-        <w:rPr>
-          <w:caps/>
-          <w:color w:val="243F60"/>
-          <w:spacing w:val="15"/>
-          <w:sz w:val="22"/>
-          <w:szCs w:val="22"/>
-        </w:rPr>
+        <w:pStyle w:val="Heading3"/>
       </w:pPr>
       <w:r>
         <w:lastRenderedPageBreak/>
+        <w:t>Determine start of season</w:t>
+      </w:r>
+    </w:p>
+    <w:p>
+      <w:r>
+        <w:t xml:space="preserve">Menu option is </w:t>
+      </w:r>
+      <w:r>
+        <w:rPr>
+          <w:rStyle w:val="SubtleEmphasis"/>
+        </w:rPr>
+        <w:t xml:space="preserve">‘NRS | </w:t>
+      </w:r>
+      <w:r>
+        <w:rPr>
+          <w:rStyle w:val="SubtleEmphasis"/>
+        </w:rPr>
+        <w:t>NDVI</w:t>
+      </w:r>
+      <w:r>
+        <w:rPr>
+          <w:rStyle w:val="SubtleEmphasis"/>
+        </w:rPr>
+        <w:t xml:space="preserve"> | </w:t>
+      </w:r>
+      <w:r>
+        <w:rPr>
+          <w:rStyle w:val="SubtleEmphasis"/>
+        </w:rPr>
+        <w:t>Find start of growing season</w:t>
+      </w:r>
+      <w:r>
+        <w:t xml:space="preserve">, the command line is </w:t>
+      </w:r>
+      <w:r>
+        <w:rPr>
+          <w:rStyle w:val="SubtleEmphasis"/>
+        </w:rPr>
+        <w:t>‘nrs_</w:t>
+      </w:r>
+      <w:r>
+        <w:rPr>
+          <w:rStyle w:val="SubtleEmphasis"/>
+        </w:rPr>
+        <w:t>growth</w:t>
+      </w:r>
+      <w:r>
+        <w:rPr>
+          <w:rStyle w:val="SubtleEmphasis"/>
+        </w:rPr>
+        <w:t>_</w:t>
+      </w:r>
+      <w:r>
+        <w:rPr>
+          <w:rStyle w:val="SubtleEmphasis"/>
+        </w:rPr>
+        <w:t>gui’</w:t>
+      </w:r>
+      <w:r>
+        <w:t xml:space="preserve">. </w:t>
+      </w:r>
+      <w:r>
+        <w:t>This module finds the start of the growing season for each location in an NDVI time series. It is assumed no more than one year worth of data is available.</w:t>
+      </w:r>
+    </w:p>
+    <w:p>
+      <w:r>
+        <w:t>The software first locates the winter period (NDVI values equals zero). The growth season is set to start at the end of the winter period. The band number with the first non-zero value after the winter period is stored; then the NDVI values of this band and the eight following bands are also stored. Finally the maximum NDVI from this selected set is also calculated and stored.</w:t>
+      </w:r>
+    </w:p>
+    <w:p>
+      <w:r>
+        <w:t>The user interface is shown below:</w:t>
+      </w:r>
+    </w:p>
+    <w:p>
+      <w:r>
+        <w:rPr>
+          <w:noProof/>
+        </w:rPr>
+        <w:drawing>
+          <wp:inline distT="0" distB="0" distL="0" distR="0" wp14:anchorId="7FBE4A8D" wp14:editId="08226AF3">
+            <wp:extent cx="3560400" cy="986400"/>
+            <wp:effectExtent l="0" t="0" r="2540" b="4445"/>
+            <wp:docPr id="7" name="Picture 7"/>
+            <wp:cNvGraphicFramePr>
+              <a:graphicFrameLocks xmlns:a="http://schemas.openxmlformats.org/drawingml/2006/main" noChangeAspect="1"/>
+            </wp:cNvGraphicFramePr>
+            <a:graphic xmlns:a="http://schemas.openxmlformats.org/drawingml/2006/main">
+              <a:graphicData uri="http://schemas.openxmlformats.org/drawingml/2006/picture">
+                <pic:pic xmlns:pic="http://schemas.openxmlformats.org/drawingml/2006/picture">
+                  <pic:nvPicPr>
+                    <pic:cNvPr id="0" name=""/>
+                    <pic:cNvPicPr/>
+                  </pic:nvPicPr>
+                  <pic:blipFill>
+                    <a:blip r:embed="rId12"/>
+                    <a:stretch>
+                      <a:fillRect/>
+                    </a:stretch>
+                  </pic:blipFill>
+                  <pic:spPr>
+                    <a:xfrm>
+                      <a:off x="0" y="0"/>
+                      <a:ext cx="3560400" cy="986400"/>
+                    </a:xfrm>
+                    <a:prstGeom prst="rect">
+                      <a:avLst/>
+                    </a:prstGeom>
+                  </pic:spPr>
+                </pic:pic>
+              </a:graphicData>
+            </a:graphic>
+          </wp:inline>
+        </w:drawing>
+      </w:r>
+    </w:p>
+    <w:p>
+      <w:r>
+        <w:t>Explanation of the fields:</w:t>
+      </w:r>
+    </w:p>
+    <w:tbl>
+      <w:tblPr>
+        <w:tblW w:w="0" w:type="auto"/>
+        <w:shd w:val="clear" w:color="auto" w:fill="F2F2F2"/>
+        <w:tblLook w:val="04A0" w:firstRow="1" w:lastRow="0" w:firstColumn="1" w:lastColumn="0" w:noHBand="0" w:noVBand="1"/>
+      </w:tblPr>
+      <w:tblGrid>
+        <w:gridCol w:w="2898"/>
+        <w:gridCol w:w="6678"/>
+      </w:tblGrid>
+      <w:tr>
+        <w:tc>
+          <w:tcPr>
+            <w:tcW w:w="2898" w:type="dxa"/>
+            <w:shd w:val="clear" w:color="auto" w:fill="F2F2F2"/>
+          </w:tcPr>
+          <w:p>
+            <w:pPr>
+              <w:spacing w:before="0" w:after="0" w:line="240" w:lineRule="auto"/>
+            </w:pPr>
+            <w:r>
+              <w:t>Input NDVI</w:t>
+            </w:r>
+          </w:p>
+        </w:tc>
+        <w:tc>
+          <w:tcPr>
+            <w:tcW w:w="6678" w:type="dxa"/>
+            <w:shd w:val="clear" w:color="auto" w:fill="F2F2F2"/>
+          </w:tcPr>
+          <w:p>
+            <w:pPr>
+              <w:spacing w:before="0" w:after="0" w:line="240" w:lineRule="auto"/>
+            </w:pPr>
+            <w:r>
+              <w:t>Select the NDVI time series</w:t>
+            </w:r>
+          </w:p>
+        </w:tc>
+      </w:tr>
+      <w:tr>
+        <w:tc>
+          <w:tcPr>
+            <w:tcW w:w="2898" w:type="dxa"/>
+            <w:shd w:val="clear" w:color="auto" w:fill="F2F2F2"/>
+          </w:tcPr>
+          <w:p>
+            <w:pPr>
+              <w:spacing w:before="0" w:after="0" w:line="240" w:lineRule="auto"/>
+            </w:pPr>
+            <w:r>
+              <w:t>Output name</w:t>
+            </w:r>
+          </w:p>
+        </w:tc>
+        <w:tc>
+          <w:tcPr>
+            <w:tcW w:w="6678" w:type="dxa"/>
+            <w:shd w:val="clear" w:color="auto" w:fill="F2F2F2"/>
+          </w:tcPr>
+          <w:p>
+            <w:pPr>
+              <w:spacing w:before="0" w:after="0" w:line="240" w:lineRule="auto"/>
+            </w:pPr>
+            <w:r>
+              <w:t>The filename of the output file.</w:t>
+            </w:r>
+          </w:p>
+        </w:tc>
+      </w:tr>
+    </w:tbl>
+    <w:p>
+      <w:r>
+        <w:t>Output file band organization (11 bands total):</w:t>
+      </w:r>
+    </w:p>
+    <w:tbl>
+      <w:tblPr>
+        <w:tblStyle w:val="LightShading-Accent1"/>
+        <w:tblW w:w="0" w:type="auto"/>
+        <w:tblLook w:val="04A0" w:firstRow="1" w:lastRow="0" w:firstColumn="1" w:lastColumn="0" w:noHBand="0" w:noVBand="1"/>
+      </w:tblPr>
+      <w:tblGrid>
+        <w:gridCol w:w="1101"/>
+        <w:gridCol w:w="6804"/>
+      </w:tblGrid>
+      <w:tr>
+        <w:trPr>
+          <w:cnfStyle w:val="100000000000" w:firstRow="1" w:lastRow="0" w:firstColumn="0" w:lastColumn="0" w:oddVBand="0" w:evenVBand="0" w:oddHBand="0" w:evenHBand="0" w:firstRowFirstColumn="0" w:firstRowLastColumn="0" w:lastRowFirstColumn="0" w:lastRowLastColumn="0"/>
+        </w:trPr>
+        <w:tc>
+          <w:tcPr>
+            <w:cnfStyle w:val="001000000000" w:firstRow="0" w:lastRow="0" w:firstColumn="1" w:lastColumn="0" w:oddVBand="0" w:evenVBand="0" w:oddHBand="0" w:evenHBand="0" w:firstRowFirstColumn="0" w:firstRowLastColumn="0" w:lastRowFirstColumn="0" w:lastRowLastColumn="0"/>
+            <w:tcW w:w="1101" w:type="dxa"/>
+          </w:tcPr>
+          <w:p>
+            <w:pPr>
+              <w:contextualSpacing/>
+            </w:pPr>
+            <w:r>
+              <w:t>Band</w:t>
+            </w:r>
+          </w:p>
+        </w:tc>
+        <w:tc>
+          <w:tcPr>
+            <w:tcW w:w="6804" w:type="dxa"/>
+          </w:tcPr>
+          <w:p>
+            <w:pPr>
+              <w:contextualSpacing/>
+              <w:cnfStyle w:val="100000000000" w:firstRow="1" w:lastRow="0" w:firstColumn="0" w:lastColumn="0" w:oddVBand="0" w:evenVBand="0" w:oddHBand="0" w:evenHBand="0" w:firstRowFirstColumn="0" w:firstRowLastColumn="0" w:lastRowFirstColumn="0" w:lastRowLastColumn="0"/>
+            </w:pPr>
+            <w:r>
+              <w:t>Description</w:t>
+            </w:r>
+          </w:p>
+        </w:tc>
+      </w:tr>
+      <w:tr>
+        <w:trPr>
+          <w:cnfStyle w:val="000000100000" w:firstRow="0" w:lastRow="0" w:firstColumn="0" w:lastColumn="0" w:oddVBand="0" w:evenVBand="0" w:oddHBand="1" w:evenHBand="0" w:firstRowFirstColumn="0" w:firstRowLastColumn="0" w:lastRowFirstColumn="0" w:lastRowLastColumn="0"/>
+        </w:trPr>
+        <w:tc>
+          <w:tcPr>
+            <w:cnfStyle w:val="001000000000" w:firstRow="0" w:lastRow="0" w:firstColumn="1" w:lastColumn="0" w:oddVBand="0" w:evenVBand="0" w:oddHBand="0" w:evenHBand="0" w:firstRowFirstColumn="0" w:firstRowLastColumn="0" w:lastRowFirstColumn="0" w:lastRowLastColumn="0"/>
+            <w:tcW w:w="1101" w:type="dxa"/>
+          </w:tcPr>
+          <w:p>
+            <w:pPr>
+              <w:contextualSpacing/>
+            </w:pPr>
+            <w:r>
+              <w:t>1</w:t>
+            </w:r>
+          </w:p>
+        </w:tc>
+        <w:tc>
+          <w:tcPr>
+            <w:tcW w:w="6804" w:type="dxa"/>
+          </w:tcPr>
+          <w:p>
+            <w:pPr>
+              <w:contextualSpacing/>
+              <w:cnfStyle w:val="000000100000" w:firstRow="0" w:lastRow="0" w:firstColumn="0" w:lastColumn="0" w:oddVBand="0" w:evenVBand="0" w:oddHBand="1" w:evenHBand="0" w:firstRowFirstColumn="0" w:firstRowLastColumn="0" w:lastRowFirstColumn="0" w:lastRowLastColumn="0"/>
+            </w:pPr>
+            <w:r>
+              <w:t>Band number with the first non-zero NDVI value after the winter period</w:t>
+            </w:r>
+          </w:p>
+        </w:tc>
+      </w:tr>
+      <w:tr>
+        <w:tc>
+          <w:tcPr>
+            <w:cnfStyle w:val="001000000000" w:firstRow="0" w:lastRow="0" w:firstColumn="1" w:lastColumn="0" w:oddVBand="0" w:evenVBand="0" w:oddHBand="0" w:evenHBand="0" w:firstRowFirstColumn="0" w:firstRowLastColumn="0" w:lastRowFirstColumn="0" w:lastRowLastColumn="0"/>
+            <w:tcW w:w="1101" w:type="dxa"/>
+          </w:tcPr>
+          <w:p>
+            <w:pPr>
+              <w:contextualSpacing/>
+            </w:pPr>
+            <w:r>
+              <w:t>2</w:t>
+            </w:r>
+          </w:p>
+        </w:tc>
+        <w:tc>
+          <w:tcPr>
+            <w:tcW w:w="6804" w:type="dxa"/>
+          </w:tcPr>
+          <w:p>
+            <w:pPr>
+              <w:contextualSpacing/>
+              <w:cnfStyle w:val="000000000000" w:firstRow="0" w:lastRow="0" w:firstColumn="0" w:lastColumn="0" w:oddVBand="0" w:evenVBand="0" w:oddHBand="0" w:evenHBand="0" w:firstRowFirstColumn="0" w:firstRowLastColumn="0" w:lastRowFirstColumn="0" w:lastRowLastColumn="0"/>
+            </w:pPr>
+            <w:r>
+              <w:t>Maximum NDVI value of the set</w:t>
+            </w:r>
+          </w:p>
+        </w:tc>
+      </w:tr>
+      <w:tr>
+        <w:trPr>
+          <w:cnfStyle w:val="000000100000" w:firstRow="0" w:lastRow="0" w:firstColumn="0" w:lastColumn="0" w:oddVBand="0" w:evenVBand="0" w:oddHBand="1" w:evenHBand="0" w:firstRowFirstColumn="0" w:firstRowLastColumn="0" w:lastRowFirstColumn="0" w:lastRowLastColumn="0"/>
+        </w:trPr>
+        <w:tc>
+          <w:tcPr>
+            <w:cnfStyle w:val="001000000000" w:firstRow="0" w:lastRow="0" w:firstColumn="1" w:lastColumn="0" w:oddVBand="0" w:evenVBand="0" w:oddHBand="0" w:evenHBand="0" w:firstRowFirstColumn="0" w:firstRowLastColumn="0" w:lastRowFirstColumn="0" w:lastRowLastColumn="0"/>
+            <w:tcW w:w="1101" w:type="dxa"/>
+          </w:tcPr>
+          <w:p>
+            <w:pPr>
+              <w:contextualSpacing/>
+            </w:pPr>
+            <w:r>
+              <w:t>3-11</w:t>
+            </w:r>
+          </w:p>
+        </w:tc>
+        <w:tc>
+          <w:tcPr>
+            <w:tcW w:w="6804" w:type="dxa"/>
+          </w:tcPr>
+          <w:p>
+            <w:pPr>
+              <w:contextualSpacing/>
+              <w:cnfStyle w:val="000000100000" w:firstRow="0" w:lastRow="0" w:firstColumn="0" w:lastColumn="0" w:oddVBand="0" w:evenVBand="0" w:oddHBand="1" w:evenHBand="0" w:firstRowFirstColumn="0" w:firstRowLastColumn="0" w:lastRowFirstColumn="0" w:lastRowLastColumn="0"/>
+            </w:pPr>
+            <w:r>
+              <w:t xml:space="preserve">In order of time the first 9 NDVI values of the time series starting at band </w:t>
+            </w:r>
+            <w:r>
+              <w:t xml:space="preserve">number stored </w:t>
+            </w:r>
+            <w:r>
+              <w:t xml:space="preserve">in </w:t>
+            </w:r>
+            <w:r>
+              <w:t>band 1.</w:t>
+            </w:r>
+            <w:bookmarkStart w:id="0" w:name="_GoBack"/>
+            <w:bookmarkEnd w:id="0"/>
+          </w:p>
+        </w:tc>
+      </w:tr>
+    </w:tbl>
+    <w:p>
+      <w:r>
         <w:br w:type="page"/>
       </w:r>
     </w:p>
@@ -2408,7 +2784,6 @@
       <w:pPr>
         <w:spacing w:line="240" w:lineRule="auto"/>
         <w:rPr>
-          <w:rFonts w:cs="Calibri"/>
           <w:noProof/>
         </w:rPr>
       </w:pPr>
@@ -2424,14 +2799,12 @@
       <w:bookmarkStart w:id="1" w:name="_ENREF_1"/>
       <w:r>
         <w:rPr>
-          <w:rFonts w:cs="Calibri"/>
           <w:noProof/>
         </w:rPr>
         <w:t xml:space="preserve">Kogan, F. N. (1995). "Application of vegetation index and brightness temperature for drought detection." </w:t>
       </w:r>
       <w:r>
         <w:rPr>
-          <w:rFonts w:cs="Calibri"/>
           <w:noProof/>
           <w:u w:val="single"/>
         </w:rPr>
@@ -2439,14 +2812,12 @@
       </w:r>
       <w:r>
         <w:rPr>
-          <w:rFonts w:cs="Calibri"/>
           <w:noProof/>
         </w:rPr>
         <w:t xml:space="preserve"> </w:t>
       </w:r>
       <w:r>
         <w:rPr>
-          <w:rFonts w:cs="Calibri"/>
           <w:b/>
           <w:noProof/>
         </w:rPr>
@@ -2454,7 +2825,6 @@
       </w:r>
       <w:r>
         <w:rPr>
-          <w:rFonts w:cs="Calibri"/>
           <w:noProof/>
         </w:rPr>
         <w:t>(11): 91-100.</w:t>
@@ -2465,13 +2835,11 @@
         <w:spacing w:line="240" w:lineRule="auto"/>
         <w:ind w:left="720" w:hanging="720"/>
         <w:rPr>
-          <w:rFonts w:cs="Calibri"/>
           <w:noProof/>
         </w:rPr>
       </w:pPr>
       <w:r>
         <w:rPr>
-          <w:rFonts w:cs="Calibri"/>
           <w:noProof/>
         </w:rPr>
         <w:tab/>
@@ -2482,6 +2850,7 @@
       <w:pPr>
         <w:spacing w:line="240" w:lineRule="auto"/>
         <w:rPr>
+          <w:rFonts w:cs="Calibri"/>
           <w:noProof/>
         </w:rPr>
       </w:pPr>
@@ -2498,7 +2867,7 @@
     </w:p>
     <w:sectPr>
       <w:pgSz w:w="12240" w:h="15840"/>
-      <w:pgMar w:top="1440" w:right="1440" w:bottom="1440" w:left="1440" w:header="720" w:footer="720" w:gutter="0"/>
+      <w:pgMar w:top="1440" w:right="1440" w:bottom="1276" w:left="1440" w:header="720" w:footer="720" w:gutter="0"/>
       <w:cols w:space="720"/>
       <w:docGrid w:linePitch="360"/>
     </w:sectPr>
@@ -3470,6 +3839,229 @@
       <w:szCs w:val="16"/>
     </w:rPr>
   </w:style>
+  <w:style w:type="table" w:styleId="TableGrid">
+    <w:name w:val="Table Grid"/>
+    <w:basedOn w:val="TableNormal"/>
+    <w:uiPriority w:val="59"/>
+    <w:rsid w:val="00867A5A"/>
+    <w:tblPr>
+      <w:tblInd w:w="0" w:type="dxa"/>
+      <w:tblBorders>
+        <w:top w:val="single" w:sz="4" w:space="0" w:color="auto"/>
+        <w:left w:val="single" w:sz="4" w:space="0" w:color="auto"/>
+        <w:bottom w:val="single" w:sz="4" w:space="0" w:color="auto"/>
+        <w:right w:val="single" w:sz="4" w:space="0" w:color="auto"/>
+        <w:insideH w:val="single" w:sz="4" w:space="0" w:color="auto"/>
+        <w:insideV w:val="single" w:sz="4" w:space="0" w:color="auto"/>
+      </w:tblBorders>
+      <w:tblCellMar>
+        <w:top w:w="0" w:type="dxa"/>
+        <w:left w:w="108" w:type="dxa"/>
+        <w:bottom w:w="0" w:type="dxa"/>
+        <w:right w:w="108" w:type="dxa"/>
+      </w:tblCellMar>
+    </w:tblPr>
+  </w:style>
+  <w:style w:type="table" w:styleId="LightShading">
+    <w:name w:val="Light Shading"/>
+    <w:basedOn w:val="TableNormal"/>
+    <w:uiPriority w:val="60"/>
+    <w:rsid w:val="00D27E1B"/>
+    <w:rPr>
+      <w:color w:val="000000" w:themeColor="text1" w:themeShade="BF"/>
+    </w:rPr>
+    <w:tblPr>
+      <w:tblStyleRowBandSize w:val="1"/>
+      <w:tblStyleColBandSize w:val="1"/>
+      <w:tblInd w:w="0" w:type="dxa"/>
+      <w:tblBorders>
+        <w:top w:val="single" w:sz="8" w:space="0" w:color="000000" w:themeColor="text1"/>
+        <w:bottom w:val="single" w:sz="8" w:space="0" w:color="000000" w:themeColor="text1"/>
+      </w:tblBorders>
+      <w:tblCellMar>
+        <w:top w:w="0" w:type="dxa"/>
+        <w:left w:w="108" w:type="dxa"/>
+        <w:bottom w:w="0" w:type="dxa"/>
+        <w:right w:w="108" w:type="dxa"/>
+      </w:tblCellMar>
+    </w:tblPr>
+    <w:tblStylePr w:type="firstRow">
+      <w:pPr>
+        <w:spacing w:before="0" w:after="0" w:line="240" w:lineRule="auto"/>
+      </w:pPr>
+      <w:rPr>
+        <w:b/>
+        <w:bCs/>
+      </w:rPr>
+      <w:tblPr/>
+      <w:tcPr>
+        <w:tcBorders>
+          <w:top w:val="single" w:sz="8" w:space="0" w:color="000000" w:themeColor="text1"/>
+          <w:left w:val="nil"/>
+          <w:bottom w:val="single" w:sz="8" w:space="0" w:color="000000" w:themeColor="text1"/>
+          <w:right w:val="nil"/>
+          <w:insideH w:val="nil"/>
+          <w:insideV w:val="nil"/>
+        </w:tcBorders>
+      </w:tcPr>
+    </w:tblStylePr>
+    <w:tblStylePr w:type="lastRow">
+      <w:pPr>
+        <w:spacing w:before="0" w:after="0" w:line="240" w:lineRule="auto"/>
+      </w:pPr>
+      <w:rPr>
+        <w:b/>
+        <w:bCs/>
+      </w:rPr>
+      <w:tblPr/>
+      <w:tcPr>
+        <w:tcBorders>
+          <w:top w:val="single" w:sz="8" w:space="0" w:color="000000" w:themeColor="text1"/>
+          <w:left w:val="nil"/>
+          <w:bottom w:val="single" w:sz="8" w:space="0" w:color="000000" w:themeColor="text1"/>
+          <w:right w:val="nil"/>
+          <w:insideH w:val="nil"/>
+          <w:insideV w:val="nil"/>
+        </w:tcBorders>
+      </w:tcPr>
+    </w:tblStylePr>
+    <w:tblStylePr w:type="firstCol">
+      <w:rPr>
+        <w:b/>
+        <w:bCs/>
+      </w:rPr>
+    </w:tblStylePr>
+    <w:tblStylePr w:type="lastCol">
+      <w:rPr>
+        <w:b/>
+        <w:bCs/>
+      </w:rPr>
+    </w:tblStylePr>
+    <w:tblStylePr w:type="band1Vert">
+      <w:tblPr/>
+      <w:tcPr>
+        <w:tcBorders>
+          <w:left w:val="nil"/>
+          <w:right w:val="nil"/>
+          <w:insideH w:val="nil"/>
+          <w:insideV w:val="nil"/>
+        </w:tcBorders>
+        <w:shd w:val="clear" w:color="auto" w:fill="C0C0C0" w:themeFill="text1" w:themeFillTint="3F"/>
+      </w:tcPr>
+    </w:tblStylePr>
+    <w:tblStylePr w:type="band1Horz">
+      <w:tblPr/>
+      <w:tcPr>
+        <w:tcBorders>
+          <w:left w:val="nil"/>
+          <w:right w:val="nil"/>
+          <w:insideH w:val="nil"/>
+          <w:insideV w:val="nil"/>
+        </w:tcBorders>
+        <w:shd w:val="clear" w:color="auto" w:fill="C0C0C0" w:themeFill="text1" w:themeFillTint="3F"/>
+      </w:tcPr>
+    </w:tblStylePr>
+  </w:style>
+  <w:style w:type="table" w:styleId="LightShading-Accent1">
+    <w:name w:val="Light Shading Accent 1"/>
+    <w:basedOn w:val="TableNormal"/>
+    <w:uiPriority w:val="60"/>
+    <w:rsid w:val="00D27E1B"/>
+    <w:rPr>
+      <w:color w:val="365F91" w:themeColor="accent1" w:themeShade="BF"/>
+    </w:rPr>
+    <w:tblPr>
+      <w:tblStyleRowBandSize w:val="1"/>
+      <w:tblStyleColBandSize w:val="1"/>
+      <w:tblInd w:w="0" w:type="dxa"/>
+      <w:tblBorders>
+        <w:top w:val="single" w:sz="8" w:space="0" w:color="4F81BD" w:themeColor="accent1"/>
+        <w:bottom w:val="single" w:sz="8" w:space="0" w:color="4F81BD" w:themeColor="accent1"/>
+      </w:tblBorders>
+      <w:tblCellMar>
+        <w:top w:w="0" w:type="dxa"/>
+        <w:left w:w="108" w:type="dxa"/>
+        <w:bottom w:w="0" w:type="dxa"/>
+        <w:right w:w="108" w:type="dxa"/>
+      </w:tblCellMar>
+    </w:tblPr>
+    <w:tblStylePr w:type="firstRow">
+      <w:pPr>
+        <w:spacing w:before="0" w:after="0" w:line="240" w:lineRule="auto"/>
+      </w:pPr>
+      <w:rPr>
+        <w:b/>
+        <w:bCs/>
+      </w:rPr>
+      <w:tblPr/>
+      <w:tcPr>
+        <w:tcBorders>
+          <w:top w:val="single" w:sz="8" w:space="0" w:color="4F81BD" w:themeColor="accent1"/>
+          <w:left w:val="nil"/>
+          <w:bottom w:val="single" w:sz="8" w:space="0" w:color="4F81BD" w:themeColor="accent1"/>
+          <w:right w:val="nil"/>
+          <w:insideH w:val="nil"/>
+          <w:insideV w:val="nil"/>
+        </w:tcBorders>
+      </w:tcPr>
+    </w:tblStylePr>
+    <w:tblStylePr w:type="lastRow">
+      <w:pPr>
+        <w:spacing w:before="0" w:after="0" w:line="240" w:lineRule="auto"/>
+      </w:pPr>
+      <w:rPr>
+        <w:b/>
+        <w:bCs/>
+      </w:rPr>
+      <w:tblPr/>
+      <w:tcPr>
+        <w:tcBorders>
+          <w:top w:val="single" w:sz="8" w:space="0" w:color="4F81BD" w:themeColor="accent1"/>
+          <w:left w:val="nil"/>
+          <w:bottom w:val="single" w:sz="8" w:space="0" w:color="4F81BD" w:themeColor="accent1"/>
+          <w:right w:val="nil"/>
+          <w:insideH w:val="nil"/>
+          <w:insideV w:val="nil"/>
+        </w:tcBorders>
+      </w:tcPr>
+    </w:tblStylePr>
+    <w:tblStylePr w:type="firstCol">
+      <w:rPr>
+        <w:b/>
+        <w:bCs/>
+      </w:rPr>
+    </w:tblStylePr>
+    <w:tblStylePr w:type="lastCol">
+      <w:rPr>
+        <w:b/>
+        <w:bCs/>
+      </w:rPr>
+    </w:tblStylePr>
+    <w:tblStylePr w:type="band1Vert">
+      <w:tblPr/>
+      <w:tcPr>
+        <w:tcBorders>
+          <w:left w:val="nil"/>
+          <w:right w:val="nil"/>
+          <w:insideH w:val="nil"/>
+          <w:insideV w:val="nil"/>
+        </w:tcBorders>
+        <w:shd w:val="clear" w:color="auto" w:fill="D3DFEE" w:themeFill="accent1" w:themeFillTint="3F"/>
+      </w:tcPr>
+    </w:tblStylePr>
+    <w:tblStylePr w:type="band1Horz">
+      <w:tblPr/>
+      <w:tcPr>
+        <w:tcBorders>
+          <w:left w:val="nil"/>
+          <w:right w:val="nil"/>
+          <w:insideH w:val="nil"/>
+          <w:insideV w:val="nil"/>
+        </w:tcBorders>
+        <w:shd w:val="clear" w:color="auto" w:fill="D3DFEE" w:themeFill="accent1" w:themeFillTint="3F"/>
+      </w:tcPr>
+    </w:tblStylePr>
+  </w:style>
 </w:styles>
 </file>
 
@@ -4315,6 +4907,229 @@
       <w:sz w:val="16"/>
       <w:szCs w:val="16"/>
     </w:rPr>
+  </w:style>
+  <w:style w:type="table" w:styleId="TableGrid">
+    <w:name w:val="Table Grid"/>
+    <w:basedOn w:val="TableNormal"/>
+    <w:uiPriority w:val="59"/>
+    <w:rsid w:val="00867A5A"/>
+    <w:tblPr>
+      <w:tblInd w:w="0" w:type="dxa"/>
+      <w:tblBorders>
+        <w:top w:val="single" w:sz="4" w:space="0" w:color="auto"/>
+        <w:left w:val="single" w:sz="4" w:space="0" w:color="auto"/>
+        <w:bottom w:val="single" w:sz="4" w:space="0" w:color="auto"/>
+        <w:right w:val="single" w:sz="4" w:space="0" w:color="auto"/>
+        <w:insideH w:val="single" w:sz="4" w:space="0" w:color="auto"/>
+        <w:insideV w:val="single" w:sz="4" w:space="0" w:color="auto"/>
+      </w:tblBorders>
+      <w:tblCellMar>
+        <w:top w:w="0" w:type="dxa"/>
+        <w:left w:w="108" w:type="dxa"/>
+        <w:bottom w:w="0" w:type="dxa"/>
+        <w:right w:w="108" w:type="dxa"/>
+      </w:tblCellMar>
+    </w:tblPr>
+  </w:style>
+  <w:style w:type="table" w:styleId="LightShading">
+    <w:name w:val="Light Shading"/>
+    <w:basedOn w:val="TableNormal"/>
+    <w:uiPriority w:val="60"/>
+    <w:rsid w:val="00D27E1B"/>
+    <w:rPr>
+      <w:color w:val="000000" w:themeColor="text1" w:themeShade="BF"/>
+    </w:rPr>
+    <w:tblPr>
+      <w:tblStyleRowBandSize w:val="1"/>
+      <w:tblStyleColBandSize w:val="1"/>
+      <w:tblInd w:w="0" w:type="dxa"/>
+      <w:tblBorders>
+        <w:top w:val="single" w:sz="8" w:space="0" w:color="000000" w:themeColor="text1"/>
+        <w:bottom w:val="single" w:sz="8" w:space="0" w:color="000000" w:themeColor="text1"/>
+      </w:tblBorders>
+      <w:tblCellMar>
+        <w:top w:w="0" w:type="dxa"/>
+        <w:left w:w="108" w:type="dxa"/>
+        <w:bottom w:w="0" w:type="dxa"/>
+        <w:right w:w="108" w:type="dxa"/>
+      </w:tblCellMar>
+    </w:tblPr>
+    <w:tblStylePr w:type="firstRow">
+      <w:pPr>
+        <w:spacing w:before="0" w:after="0" w:line="240" w:lineRule="auto"/>
+      </w:pPr>
+      <w:rPr>
+        <w:b/>
+        <w:bCs/>
+      </w:rPr>
+      <w:tblPr/>
+      <w:tcPr>
+        <w:tcBorders>
+          <w:top w:val="single" w:sz="8" w:space="0" w:color="000000" w:themeColor="text1"/>
+          <w:left w:val="nil"/>
+          <w:bottom w:val="single" w:sz="8" w:space="0" w:color="000000" w:themeColor="text1"/>
+          <w:right w:val="nil"/>
+          <w:insideH w:val="nil"/>
+          <w:insideV w:val="nil"/>
+        </w:tcBorders>
+      </w:tcPr>
+    </w:tblStylePr>
+    <w:tblStylePr w:type="lastRow">
+      <w:pPr>
+        <w:spacing w:before="0" w:after="0" w:line="240" w:lineRule="auto"/>
+      </w:pPr>
+      <w:rPr>
+        <w:b/>
+        <w:bCs/>
+      </w:rPr>
+      <w:tblPr/>
+      <w:tcPr>
+        <w:tcBorders>
+          <w:top w:val="single" w:sz="8" w:space="0" w:color="000000" w:themeColor="text1"/>
+          <w:left w:val="nil"/>
+          <w:bottom w:val="single" w:sz="8" w:space="0" w:color="000000" w:themeColor="text1"/>
+          <w:right w:val="nil"/>
+          <w:insideH w:val="nil"/>
+          <w:insideV w:val="nil"/>
+        </w:tcBorders>
+      </w:tcPr>
+    </w:tblStylePr>
+    <w:tblStylePr w:type="firstCol">
+      <w:rPr>
+        <w:b/>
+        <w:bCs/>
+      </w:rPr>
+    </w:tblStylePr>
+    <w:tblStylePr w:type="lastCol">
+      <w:rPr>
+        <w:b/>
+        <w:bCs/>
+      </w:rPr>
+    </w:tblStylePr>
+    <w:tblStylePr w:type="band1Vert">
+      <w:tblPr/>
+      <w:tcPr>
+        <w:tcBorders>
+          <w:left w:val="nil"/>
+          <w:right w:val="nil"/>
+          <w:insideH w:val="nil"/>
+          <w:insideV w:val="nil"/>
+        </w:tcBorders>
+        <w:shd w:val="clear" w:color="auto" w:fill="C0C0C0" w:themeFill="text1" w:themeFillTint="3F"/>
+      </w:tcPr>
+    </w:tblStylePr>
+    <w:tblStylePr w:type="band1Horz">
+      <w:tblPr/>
+      <w:tcPr>
+        <w:tcBorders>
+          <w:left w:val="nil"/>
+          <w:right w:val="nil"/>
+          <w:insideH w:val="nil"/>
+          <w:insideV w:val="nil"/>
+        </w:tcBorders>
+        <w:shd w:val="clear" w:color="auto" w:fill="C0C0C0" w:themeFill="text1" w:themeFillTint="3F"/>
+      </w:tcPr>
+    </w:tblStylePr>
+  </w:style>
+  <w:style w:type="table" w:styleId="LightShading-Accent1">
+    <w:name w:val="Light Shading Accent 1"/>
+    <w:basedOn w:val="TableNormal"/>
+    <w:uiPriority w:val="60"/>
+    <w:rsid w:val="00D27E1B"/>
+    <w:rPr>
+      <w:color w:val="365F91" w:themeColor="accent1" w:themeShade="BF"/>
+    </w:rPr>
+    <w:tblPr>
+      <w:tblStyleRowBandSize w:val="1"/>
+      <w:tblStyleColBandSize w:val="1"/>
+      <w:tblInd w:w="0" w:type="dxa"/>
+      <w:tblBorders>
+        <w:top w:val="single" w:sz="8" w:space="0" w:color="4F81BD" w:themeColor="accent1"/>
+        <w:bottom w:val="single" w:sz="8" w:space="0" w:color="4F81BD" w:themeColor="accent1"/>
+      </w:tblBorders>
+      <w:tblCellMar>
+        <w:top w:w="0" w:type="dxa"/>
+        <w:left w:w="108" w:type="dxa"/>
+        <w:bottom w:w="0" w:type="dxa"/>
+        <w:right w:w="108" w:type="dxa"/>
+      </w:tblCellMar>
+    </w:tblPr>
+    <w:tblStylePr w:type="firstRow">
+      <w:pPr>
+        <w:spacing w:before="0" w:after="0" w:line="240" w:lineRule="auto"/>
+      </w:pPr>
+      <w:rPr>
+        <w:b/>
+        <w:bCs/>
+      </w:rPr>
+      <w:tblPr/>
+      <w:tcPr>
+        <w:tcBorders>
+          <w:top w:val="single" w:sz="8" w:space="0" w:color="4F81BD" w:themeColor="accent1"/>
+          <w:left w:val="nil"/>
+          <w:bottom w:val="single" w:sz="8" w:space="0" w:color="4F81BD" w:themeColor="accent1"/>
+          <w:right w:val="nil"/>
+          <w:insideH w:val="nil"/>
+          <w:insideV w:val="nil"/>
+        </w:tcBorders>
+      </w:tcPr>
+    </w:tblStylePr>
+    <w:tblStylePr w:type="lastRow">
+      <w:pPr>
+        <w:spacing w:before="0" w:after="0" w:line="240" w:lineRule="auto"/>
+      </w:pPr>
+      <w:rPr>
+        <w:b/>
+        <w:bCs/>
+      </w:rPr>
+      <w:tblPr/>
+      <w:tcPr>
+        <w:tcBorders>
+          <w:top w:val="single" w:sz="8" w:space="0" w:color="4F81BD" w:themeColor="accent1"/>
+          <w:left w:val="nil"/>
+          <w:bottom w:val="single" w:sz="8" w:space="0" w:color="4F81BD" w:themeColor="accent1"/>
+          <w:right w:val="nil"/>
+          <w:insideH w:val="nil"/>
+          <w:insideV w:val="nil"/>
+        </w:tcBorders>
+      </w:tcPr>
+    </w:tblStylePr>
+    <w:tblStylePr w:type="firstCol">
+      <w:rPr>
+        <w:b/>
+        <w:bCs/>
+      </w:rPr>
+    </w:tblStylePr>
+    <w:tblStylePr w:type="lastCol">
+      <w:rPr>
+        <w:b/>
+        <w:bCs/>
+      </w:rPr>
+    </w:tblStylePr>
+    <w:tblStylePr w:type="band1Vert">
+      <w:tblPr/>
+      <w:tcPr>
+        <w:tcBorders>
+          <w:left w:val="nil"/>
+          <w:right w:val="nil"/>
+          <w:insideH w:val="nil"/>
+          <w:insideV w:val="nil"/>
+        </w:tcBorders>
+        <w:shd w:val="clear" w:color="auto" w:fill="D3DFEE" w:themeFill="accent1" w:themeFillTint="3F"/>
+      </w:tcPr>
+    </w:tblStylePr>
+    <w:tblStylePr w:type="band1Horz">
+      <w:tblPr/>
+      <w:tcPr>
+        <w:tcBorders>
+          <w:left w:val="nil"/>
+          <w:right w:val="nil"/>
+          <w:insideH w:val="nil"/>
+          <w:insideV w:val="nil"/>
+        </w:tcBorders>
+        <w:shd w:val="clear" w:color="auto" w:fill="D3DFEE" w:themeFill="accent1" w:themeFillTint="3F"/>
+      </w:tcPr>
+    </w:tblStylePr>
   </w:style>
 </w:styles>
 </file>

</xml_diff>

<commit_message>
- Added option to specify the Tbase formula coefficients through the GUI - Updated the documentation
</commit_message>
<xml_diff>
--- a/Documentation/NDVI Tools.docx
+++ b/Documentation/NDVI Tools.docx
@@ -32,7 +32,28 @@
         </w:numPr>
       </w:pPr>
       <w:r>
-        <w:t>Normalize indices; this allows the user to calculate NDVI, VCI and TCI indices with actual values or as percentages</w:t>
+        <w:fldChar w:fldCharType="begin"/>
+      </w:r>
+      <w:r>
+        <w:instrText xml:space="preserve"> REF _Ref377035222 \h </w:instrText>
+      </w:r>
+      <w:r>
+        <w:fldChar w:fldCharType="separate"/>
+      </w:r>
+      <w:r>
+        <w:t>Normali</w:t>
+      </w:r>
+      <w:r>
+        <w:t>z</w:t>
+      </w:r>
+      <w:r>
+        <w:t>e indices</w:t>
+      </w:r>
+      <w:r>
+        <w:fldChar w:fldCharType="end"/>
+      </w:r>
+      <w:r>
+        <w:t>; this allows the user to calculate NDVI, VCI and TCI indices with actual values or as percentages</w:t>
       </w:r>
     </w:p>
     <w:p>
@@ -44,7 +65,22 @@
         </w:numPr>
       </w:pPr>
       <w:r>
-        <w:t>Calculate drought index</w:t>
+        <w:t xml:space="preserve">Calculate </w:t>
+      </w:r>
+      <w:r>
+        <w:fldChar w:fldCharType="begin"/>
+      </w:r>
+      <w:r>
+        <w:instrText xml:space="preserve"> REF _Ref377035291 \h </w:instrText>
+      </w:r>
+      <w:r>
+        <w:fldChar w:fldCharType="separate"/>
+      </w:r>
+      <w:r>
+        <w:t>Drought index</w:t>
+      </w:r>
+      <w:r>
+        <w:fldChar w:fldCharType="end"/>
       </w:r>
     </w:p>
     <w:p>
@@ -56,7 +92,28 @@
         </w:numPr>
       </w:pPr>
       <w:r>
-        <w:t>Normalize NDVI to RPD (Relative Phenological Development)</w:t>
+        <w:t>Normalize NDVI to RPD (</w:t>
+      </w:r>
+      <w:r>
+        <w:fldChar w:fldCharType="begin"/>
+      </w:r>
+      <w:r>
+        <w:instrText xml:space="preserve"> REF _Ref377035316 \h </w:instrText>
+      </w:r>
+      <w:r>
+        <w:fldChar w:fldCharType="separate"/>
+      </w:r>
+      <w:r>
+        <w:t>R</w:t>
+      </w:r>
+      <w:r>
+        <w:t>elative phenological development</w:t>
+      </w:r>
+      <w:r>
+        <w:fldChar w:fldCharType="end"/>
+      </w:r>
+      <w:r>
+        <w:t>)</w:t>
       </w:r>
     </w:p>
     <w:p>
@@ -92,7 +149,25 @@
         </w:numPr>
       </w:pPr>
       <w:r>
-        <w:t>Determine the start of the season, and from that moment output the first NDVI values.</w:t>
+        <w:t>Calculate the GDD (Growing Degree Days)</w:t>
+      </w:r>
+    </w:p>
+    <w:p>
+      <w:pPr>
+        <w:pStyle w:val="ListParagraph"/>
+        <w:numPr>
+          <w:ilvl w:val="0"/>
+          <w:numId w:val="1"/>
+        </w:numPr>
+      </w:pPr>
+      <w:r>
+        <w:t xml:space="preserve">Determine the start of the </w:t>
+      </w:r>
+      <w:r>
+        <w:t>season</w:t>
+      </w:r>
+      <w:r>
+        <w:t xml:space="preserve"> and from that moment output the first NDVI values.</w:t>
       </w:r>
     </w:p>
     <w:p>
@@ -105,7 +180,15 @@
     </w:p>
     <w:p>
       <w:r>
-        <w:t xml:space="preserve">Install the .sav files in the </w:t>
+        <w:t>Install the .</w:t>
+      </w:r>
+      <w:proofErr w:type="spellStart"/>
+      <w:r>
+        <w:t>sav</w:t>
+      </w:r>
+      <w:proofErr w:type="spellEnd"/>
+      <w:r>
+        <w:t xml:space="preserve"> files in the </w:t>
       </w:r>
       <w:r>
         <w:rPr>
@@ -121,7 +204,21 @@
           <w:rPr>
             <w:rStyle w:val="Hyperlink"/>
           </w:rPr>
-          <w:t>ENVI .sav files: Installation and configuration</w:t>
+          <w:t>ENVI .</w:t>
+        </w:r>
+        <w:proofErr w:type="spellStart"/>
+        <w:r>
+          <w:rPr>
+            <w:rStyle w:val="Hyperlink"/>
+          </w:rPr>
+          <w:t>sav</w:t>
+        </w:r>
+        <w:proofErr w:type="spellEnd"/>
+        <w:r>
+          <w:rPr>
+            <w:rStyle w:val="Hyperlink"/>
+          </w:rPr>
+          <w:t xml:space="preserve"> files: Installation and configuration</w:t>
         </w:r>
       </w:hyperlink>
       <w:r>
@@ -409,7 +506,10 @@
               <w:spacing w:before="0" w:after="0" w:line="240" w:lineRule="auto"/>
             </w:pPr>
             <w:r>
-              <w:t>Start the user interface of the percentage threshold of the green wave index (GWI) calculation</w:t>
+              <w:t xml:space="preserve">Start the user interface </w:t>
+            </w:r>
+            <w:r>
+              <w:t>to find the first time/band where GWI is over a threshold</w:t>
             </w:r>
           </w:p>
         </w:tc>
@@ -472,6 +572,44 @@
                 <w:color w:val="243F60"/>
                 <w:spacing w:val="5"/>
               </w:rPr>
+              <w:t>nrs_growing_degree_days_gui</w:t>
+            </w:r>
+          </w:p>
+        </w:tc>
+        <w:tc>
+          <w:tcPr>
+            <w:tcW w:w="5640" w:type="dxa"/>
+          </w:tcPr>
+          <w:p>
+            <w:pPr>
+              <w:spacing w:before="0" w:after="0" w:line="240" w:lineRule="auto"/>
+            </w:pPr>
+            <w:r>
+              <w:t>Start the user interface for the GDD calculation</w:t>
+            </w:r>
+          </w:p>
+        </w:tc>
+      </w:tr>
+      <w:tr>
+        <w:tc>
+          <w:tcPr>
+            <w:tcW w:w="3936" w:type="dxa"/>
+          </w:tcPr>
+          <w:p>
+            <w:pPr>
+              <w:spacing w:before="0" w:after="0" w:line="240" w:lineRule="auto"/>
+              <w:rPr>
+                <w:caps/>
+                <w:color w:val="243F60"/>
+                <w:spacing w:val="5"/>
+              </w:rPr>
+            </w:pPr>
+            <w:r>
+              <w:rPr>
+                <w:caps/>
+                <w:color w:val="243F60"/>
+                <w:spacing w:val="5"/>
+              </w:rPr>
               <w:t>nrs_growth_gui</w:t>
             </w:r>
           </w:p>
@@ -520,16 +658,23 @@
     <w:p>
       <w:pPr>
         <w:ind w:left="720"/>
+        <w:rPr>
+          <w:caps/>
+          <w:color w:val="243F60"/>
+          <w:spacing w:val="15"/>
+          <w:sz w:val="22"/>
+          <w:szCs w:val="22"/>
+        </w:rPr>
       </w:pPr>
       <w:r>
         <w:rPr>
           <w:noProof/>
         </w:rPr>
         <w:drawing>
-          <wp:inline distT="0" distB="0" distL="0" distR="0" wp14:anchorId="24262773" wp14:editId="0E18AB4E">
-            <wp:extent cx="3139200" cy="1962000"/>
-            <wp:effectExtent l="0" t="0" r="4445" b="635"/>
-            <wp:docPr id="4" name="Picture 4"/>
+          <wp:inline distT="0" distB="0" distL="0" distR="0" wp14:anchorId="3DDD1D3A" wp14:editId="66B72092">
+            <wp:extent cx="3128400" cy="1890000"/>
+            <wp:effectExtent l="0" t="0" r="0" b="0"/>
+            <wp:docPr id="3" name="Picture 3"/>
             <wp:cNvGraphicFramePr>
               <a:graphicFrameLocks xmlns:a="http://schemas.openxmlformats.org/drawingml/2006/main" noChangeAspect="1"/>
             </wp:cNvGraphicFramePr>
@@ -549,7 +694,7 @@
                   <pic:spPr>
                     <a:xfrm>
                       <a:off x="0" y="0"/>
-                      <a:ext cx="3139200" cy="1962000"/>
+                      <a:ext cx="3128400" cy="1890000"/>
                     </a:xfrm>
                     <a:prstGeom prst="rect">
                       <a:avLst/>
@@ -561,18 +706,6 @@
           </wp:inline>
         </w:drawing>
       </w:r>
-    </w:p>
-    <w:p>
-      <w:pPr>
-        <w:spacing w:before="0" w:after="0" w:line="240" w:lineRule="auto"/>
-        <w:rPr>
-          <w:caps/>
-          <w:color w:val="243F60"/>
-          <w:spacing w:val="15"/>
-          <w:sz w:val="22"/>
-          <w:szCs w:val="22"/>
-        </w:rPr>
-      </w:pPr>
       <w:r>
         <w:br w:type="page"/>
       </w:r>
@@ -581,10 +714,12 @@
       <w:pPr>
         <w:pStyle w:val="Heading3"/>
       </w:pPr>
+      <w:bookmarkStart w:id="0" w:name="_Ref377035222"/>
       <w:r>
         <w:lastRenderedPageBreak/>
         <w:t>Normalize indices</w:t>
       </w:r>
+      <w:bookmarkEnd w:id="0"/>
     </w:p>
     <w:p>
       <w:r>
@@ -627,19 +762,33 @@
         <w:rPr>
           <w:rStyle w:val="SubtleEmphasis"/>
         </w:rPr>
-        <w:t>‘nrs_</w:t>
-      </w:r>
+        <w:t>‘</w:t>
+      </w:r>
+      <w:proofErr w:type="spellStart"/>
       <w:r>
         <w:rPr>
           <w:rStyle w:val="SubtleEmphasis"/>
         </w:rPr>
+        <w:t>nrs_</w:t>
+      </w:r>
+      <w:r>
+        <w:rPr>
+          <w:rStyle w:val="SubtleEmphasis"/>
+        </w:rPr>
         <w:t>normalize</w:t>
       </w:r>
       <w:r>
         <w:rPr>
           <w:rStyle w:val="SubtleEmphasis"/>
         </w:rPr>
-        <w:t>_gui’</w:t>
+        <w:t>_gui</w:t>
+      </w:r>
+      <w:proofErr w:type="spellEnd"/>
+      <w:r>
+        <w:rPr>
+          <w:rStyle w:val="SubtleEmphasis"/>
+        </w:rPr>
+        <w:t>’</w:t>
       </w:r>
       <w:r>
         <w:t xml:space="preserve">. This function determines the value at a certain point in time between the long term minimum and maximum value of the complete or yearly periods. It can either calculate the new value </w:t>
@@ -757,13 +906,7 @@
                       <w:rPr>
                         <w:rFonts w:ascii="Cambria Math" w:hAnsi="Cambria Math"/>
                       </w:rPr>
-                      <m:t>m</m:t>
-                    </m:r>
-                    <m:r>
-                      <w:rPr>
-                        <w:rFonts w:ascii="Cambria Math" w:hAnsi="Cambria Math"/>
-                      </w:rPr>
-                      <m:t>in</m:t>
+                      <m:t>min</m:t>
                     </m:r>
                   </m:sub>
                 </m:sSub>
@@ -1035,7 +1178,7 @@
           <w:noProof/>
         </w:rPr>
         <w:drawing>
-          <wp:inline distT="0" distB="0" distL="0" distR="0" wp14:anchorId="6ACAC4F2" wp14:editId="7FF26C6D">
+          <wp:inline distT="0" distB="0" distL="0" distR="0" wp14:anchorId="1A696D77" wp14:editId="59991B56">
             <wp:extent cx="3566160" cy="2029968"/>
             <wp:effectExtent l="0" t="0" r="0" b="8890"/>
             <wp:docPr id="1" name="Picture 1"/>
@@ -1326,10 +1469,12 @@
       <w:pPr>
         <w:pStyle w:val="Heading3"/>
       </w:pPr>
+      <w:bookmarkStart w:id="1" w:name="_Ref377035291"/>
       <w:r>
         <w:lastRenderedPageBreak/>
         <w:t>Drought index</w:t>
       </w:r>
+      <w:bookmarkEnd w:id="1"/>
     </w:p>
     <w:p>
       <w:r>
@@ -1366,19 +1511,33 @@
         <w:rPr>
           <w:rStyle w:val="SubtleEmphasis"/>
         </w:rPr>
-        <w:t>‘nrs_</w:t>
-      </w:r>
+        <w:t>‘</w:t>
+      </w:r>
+      <w:proofErr w:type="spellStart"/>
       <w:r>
         <w:rPr>
           <w:rStyle w:val="SubtleEmphasis"/>
         </w:rPr>
+        <w:t>nrs_</w:t>
+      </w:r>
+      <w:r>
+        <w:rPr>
+          <w:rStyle w:val="SubtleEmphasis"/>
+        </w:rPr>
         <w:t>drought</w:t>
       </w:r>
       <w:r>
         <w:rPr>
           <w:rStyle w:val="SubtleEmphasis"/>
         </w:rPr>
-        <w:t>_gui’</w:t>
+        <w:t>_gui</w:t>
+      </w:r>
+      <w:proofErr w:type="spellEnd"/>
+      <w:r>
+        <w:rPr>
+          <w:rStyle w:val="SubtleEmphasis"/>
+        </w:rPr>
+        <w:t>’</w:t>
       </w:r>
       <w:r>
         <w:t>. The drought index is defined as</w:t>
@@ -1459,7 +1618,7 @@
           <w:noProof/>
         </w:rPr>
         <w:drawing>
-          <wp:inline distT="0" distB="0" distL="0" distR="0" wp14:anchorId="12367CD3" wp14:editId="4F5F5B6E">
+          <wp:inline distT="0" distB="0" distL="0" distR="0" wp14:anchorId="61BA996B" wp14:editId="4E9C7C48">
             <wp:extent cx="3566160" cy="1188720"/>
             <wp:effectExtent l="0" t="0" r="0" b="0"/>
             <wp:docPr id="2" name="Picture 2"/>
@@ -1613,12 +1772,14 @@
       <w:pPr>
         <w:pStyle w:val="Heading3"/>
       </w:pPr>
-      <w:r>
-        <w:t>relative phenological development</w:t>
-      </w:r>
-      <w:r>
-        <w:t xml:space="preserve"> (RPD)</w:t>
-      </w:r>
+      <w:bookmarkStart w:id="2" w:name="_Ref377035316"/>
+      <w:r>
+        <w:t>R</w:t>
+      </w:r>
+      <w:r>
+        <w:t>elative phenological development</w:t>
+      </w:r>
+      <w:bookmarkEnd w:id="2"/>
     </w:p>
     <w:p>
       <w:r>
@@ -1655,19 +1816,33 @@
         <w:rPr>
           <w:rStyle w:val="SubtleEmphasis"/>
         </w:rPr>
-        <w:t>‘nrs_</w:t>
-      </w:r>
+        <w:t>‘</w:t>
+      </w:r>
+      <w:proofErr w:type="spellStart"/>
       <w:r>
         <w:rPr>
           <w:rStyle w:val="SubtleEmphasis"/>
         </w:rPr>
+        <w:t>nrs_</w:t>
+      </w:r>
+      <w:r>
+        <w:rPr>
+          <w:rStyle w:val="SubtleEmphasis"/>
+        </w:rPr>
         <w:t>rpd</w:t>
       </w:r>
       <w:r>
         <w:rPr>
           <w:rStyle w:val="SubtleEmphasis"/>
         </w:rPr>
-        <w:t>_gui’</w:t>
+        <w:t>_gui</w:t>
+      </w:r>
+      <w:proofErr w:type="spellEnd"/>
+      <w:r>
+        <w:rPr>
+          <w:rStyle w:val="SubtleEmphasis"/>
+        </w:rPr>
+        <w:t>’</w:t>
       </w:r>
       <w:r>
         <w:t>. This function normalizes NDVI using the formula:</w:t>
@@ -1799,13 +1974,7 @@
                       <w:rPr>
                         <w:rFonts w:ascii="Cambria Math" w:hAnsi="Cambria Math"/>
                       </w:rPr>
-                      <m:t>ndv</m:t>
-                    </m:r>
-                    <m:r>
-                      <w:rPr>
-                        <w:rFonts w:ascii="Cambria Math" w:hAnsi="Cambria Math"/>
-                      </w:rPr>
-                      <m:t>i</m:t>
+                      <m:t>ndvi</m:t>
                     </m:r>
                   </m:e>
                   <m:sub>
@@ -2016,12 +2185,19 @@
         <w:rPr>
           <w:rStyle w:val="SubtleEmphasis"/>
         </w:rPr>
-        <w:t>‘nrs_</w:t>
-      </w:r>
+        <w:t>‘</w:t>
+      </w:r>
+      <w:proofErr w:type="spellStart"/>
       <w:r>
         <w:rPr>
           <w:rStyle w:val="SubtleEmphasis"/>
         </w:rPr>
+        <w:t>nrs_</w:t>
+      </w:r>
+      <w:r>
+        <w:rPr>
+          <w:rStyle w:val="SubtleEmphasis"/>
+        </w:rPr>
         <w:t>rpd</w:t>
       </w:r>
       <w:r>
@@ -2040,7 +2216,14 @@
         <w:rPr>
           <w:rStyle w:val="SubtleEmphasis"/>
         </w:rPr>
-        <w:t>gui’</w:t>
+        <w:t>gui</w:t>
+      </w:r>
+      <w:proofErr w:type="spellEnd"/>
+      <w:r>
+        <w:rPr>
+          <w:rStyle w:val="SubtleEmphasis"/>
+        </w:rPr>
+        <w:t>’</w:t>
       </w:r>
       <w:r>
         <w:t>.</w:t>
@@ -2225,20 +2408,30 @@
             <w:r>
               <w:t xml:space="preserve">. The software will recognize the order of the columns if the names for the columns are </w:t>
             </w:r>
+            <w:proofErr w:type="spellStart"/>
             <w:r>
               <w:rPr>
                 <w:i/>
               </w:rPr>
               <w:t>lat</w:t>
             </w:r>
+            <w:proofErr w:type="spellEnd"/>
             <w:r>
               <w:t xml:space="preserve"> and </w:t>
             </w:r>
+            <w:proofErr w:type="spellStart"/>
             <w:r>
               <w:rPr>
                 <w:i/>
               </w:rPr>
-              <w:t>lon.</w:t>
+              <w:t>lon</w:t>
+            </w:r>
+            <w:proofErr w:type="spellEnd"/>
+            <w:r>
+              <w:rPr>
+                <w:i/>
+              </w:rPr>
+              <w:t>.</w:t>
             </w:r>
           </w:p>
         </w:tc>
@@ -2417,7 +2610,7 @@
       </w:pPr>
       <w:r>
         <w:lastRenderedPageBreak/>
-        <w:t>Determine start of season</w:t>
+        <w:t>Growing degree days</w:t>
       </w:r>
     </w:p>
     <w:p>
@@ -2444,47 +2637,158 @@
       </w:r>
       <w:r>
         <w:rPr>
+          <w:i/>
+          <w:iCs/>
+          <w:color w:val="243F60"/>
+        </w:rPr>
+        <w:t>Growing degree days</w:t>
+      </w:r>
+      <w:r>
+        <w:t xml:space="preserve">, the command line is </w:t>
+      </w:r>
+      <w:r>
+        <w:rPr>
           <w:rStyle w:val="SubtleEmphasis"/>
         </w:rPr>
-        <w:t>Find start of growing season</w:t>
-      </w:r>
-      <w:r>
-        <w:t xml:space="preserve">, the command line is </w:t>
-      </w:r>
+        <w:t>‘</w:t>
+      </w:r>
+      <w:proofErr w:type="spellStart"/>
       <w:r>
         <w:rPr>
           <w:rStyle w:val="SubtleEmphasis"/>
         </w:rPr>
-        <w:t>‘nrs_</w:t>
-      </w:r>
+        <w:t>nrs_growing_degree_days_gui</w:t>
+      </w:r>
+      <w:proofErr w:type="spellEnd"/>
       <w:r>
         <w:rPr>
           <w:rStyle w:val="SubtleEmphasis"/>
         </w:rPr>
-        <w:t>growth</w:t>
-      </w:r>
-      <w:r>
-        <w:rPr>
-          <w:rStyle w:val="SubtleEmphasis"/>
-        </w:rPr>
-        <w:t>_</w:t>
-      </w:r>
-      <w:r>
-        <w:rPr>
-          <w:rStyle w:val="SubtleEmphasis"/>
-        </w:rPr>
-        <w:t>gui’</w:t>
-      </w:r>
-      <w:r>
-        <w:t xml:space="preserve">. </w:t>
-      </w:r>
-      <w:r>
-        <w:t>This module finds the start of the growing season for each location in an NDVI time series. It is assumed no more than one year worth of data is available.</w:t>
-      </w:r>
-    </w:p>
-    <w:p>
-      <w:r>
-        <w:t>The software first locates the winter period (NDVI values equals zero). The growth season is set to start at the end of the winter period. The band number with the first non-zero value after the winter period is stored; then the NDVI values of this band and the eight following bands are also stored. Finally the maximum NDVI from this selected set is also calculated and stored.</w:t>
+        <w:t>’</w:t>
+      </w:r>
+      <w:r>
+        <w:t xml:space="preserve">. This module </w:t>
+      </w:r>
+      <w:r>
+        <w:t>calculates the accumulated temperature</w:t>
+      </w:r>
+      <w:r>
+        <w:t xml:space="preserve"> (in degrees Celsius)</w:t>
+      </w:r>
+      <w:r>
+        <w:t xml:space="preserve">, and optionally also the GDD-jerk and the onset of spring based on the GDD. GDD-jerk indicates the highest growth of daily temperatures </w:t>
+      </w:r>
+      <w:r>
+        <w:fldChar w:fldCharType="begin"/>
+      </w:r>
+      <w:r>
+        <w:instrText xml:space="preserve"> ADDIN EN.CITE &lt;EndNote&gt;&lt;Cite&gt;&lt;Author&gt;van Wijk&lt;/Author&gt;&lt;Year&gt;2012&lt;/Year&gt;&lt;RecNum&gt;25&lt;/RecNum&gt;&lt;DisplayText&gt;(van Wijk, Kölzsch et al. 2012)&lt;/DisplayText&gt;&lt;record&gt;&lt;rec-number&gt;25&lt;/rec-number&gt;&lt;foreign-keys&gt;&lt;key app="EN" db-id="vx2xpe50ivvappe9axr52ashvazwtfs5dffz"&gt;25&lt;/key&gt;&lt;/foreign-keys&gt;&lt;ref-type name="Journal Article"&gt;17&lt;/ref-type&gt;&lt;contributors&gt;&lt;authors&gt;&lt;author&gt;van Wijk, Rien E.&lt;/author&gt;&lt;author&gt;Kölzsch, Andrea&lt;/author&gt;&lt;author&gt;Kruckenberg, Helmut&lt;/author&gt;&lt;author&gt;Ebbinge, Barwolt S.&lt;/author&gt;&lt;author&gt;Müskens, Gerhard J. D. M.&lt;/author&gt;&lt;author&gt;Nolet, Bart A.&lt;/author&gt;&lt;/authors&gt;&lt;/contributors&gt;&lt;titles&gt;&lt;title&gt;Individually tracked geese follow peaks of temperature acceleration during spring migration&lt;/title&gt;&lt;secondary-title&gt;Oikos&lt;/secondary-title&gt;&lt;/titles&gt;&lt;periodical&gt;&lt;full-title&gt;Oikos&lt;/full-title&gt;&lt;/periodical&gt;&lt;pages&gt;655-664&lt;/pages&gt;&lt;volume&gt;121&lt;/volume&gt;&lt;number&gt;5&lt;/number&gt;&lt;dates&gt;&lt;year&gt;2012&lt;/year&gt;&lt;/dates&gt;&lt;publisher&gt;Blackwell Publishing Ltd&lt;/publisher&gt;&lt;isbn&gt;1600-0706&lt;/isbn&gt;&lt;urls&gt;&lt;related-urls&gt;&lt;url&gt;http://dx.doi.org/10.1111/j.1600-0706.2011.20083.x&lt;/url&gt;&lt;/related-urls&gt;&lt;/urls&gt;&lt;electronic-resource-num&gt;10.1111/j.1600-0706.2011.20083.x&lt;/electronic-resource-num&gt;&lt;/record&gt;&lt;/Cite&gt;&lt;/EndNote&gt;</w:instrText>
+      </w:r>
+      <w:r>
+        <w:fldChar w:fldCharType="separate"/>
+      </w:r>
+      <w:r>
+        <w:rPr>
+          <w:noProof/>
+        </w:rPr>
+        <w:t>(</w:t>
+      </w:r>
+      <w:hyperlink w:anchor="_ENREF_2" w:tooltip="van Wijk, 2012 #25" w:history="1">
+        <w:r>
+          <w:rPr>
+            <w:noProof/>
+          </w:rPr>
+          <w:t>van Wijk, Kölzsch et al. 2012</w:t>
+        </w:r>
+      </w:hyperlink>
+      <w:r>
+        <w:rPr>
+          <w:noProof/>
+        </w:rPr>
+        <w:t>)</w:t>
+      </w:r>
+      <w:r>
+        <w:fldChar w:fldCharType="end"/>
+      </w:r>
+      <w:r>
+        <w:t>.</w:t>
+      </w:r>
+      <w:r>
+        <w:t xml:space="preserve"> Spring start is calculated as the band number where the GDD exceeds 180 degrees for the first time.</w:t>
+      </w:r>
+    </w:p>
+    <w:p>
+      <w:r>
+        <w:t xml:space="preserve">The input time series is assumed to have </w:t>
+      </w:r>
+      <w:proofErr w:type="spellStart"/>
+      <w:r>
+        <w:t>onlylimited</w:t>
+      </w:r>
+      <w:proofErr w:type="spellEnd"/>
+      <w:r>
+        <w:t xml:space="preserve"> to one season.</w:t>
+      </w:r>
+    </w:p>
+    <w:p>
+      <w:r>
+        <w:t xml:space="preserve">The </w:t>
+      </w:r>
+      <w:proofErr w:type="spellStart"/>
+      <w:r>
+        <w:t>T</w:t>
+      </w:r>
+      <w:r>
+        <w:rPr>
+          <w:vertAlign w:val="subscript"/>
+        </w:rPr>
+        <w:t>base</w:t>
+      </w:r>
+      <w:proofErr w:type="spellEnd"/>
+      <w:r>
+        <w:t xml:space="preserve"> formula uses latitude values to determine the development threshold temperature at a location. The use of latitudes forces the input image to have a geographic coordinate system or a projected coordinate system that can </w:t>
+      </w:r>
+      <w:proofErr w:type="spellStart"/>
+      <w:r>
+        <w:t>reproject</w:t>
+      </w:r>
+      <w:proofErr w:type="spellEnd"/>
+      <w:r>
+        <w:t xml:space="preserve"> to geographic coordinates. The default values for the slope and intercept for the </w:t>
+      </w:r>
+      <w:proofErr w:type="spellStart"/>
+      <w:r>
+        <w:t>T</w:t>
+      </w:r>
+      <w:r>
+        <w:rPr>
+          <w:vertAlign w:val="subscript"/>
+        </w:rPr>
+        <w:t>base</w:t>
+      </w:r>
+      <w:proofErr w:type="spellEnd"/>
+      <w:r>
+        <w:t xml:space="preserve"> formula will set the </w:t>
+      </w:r>
+      <w:proofErr w:type="spellStart"/>
+      <w:r>
+        <w:t>T</w:t>
+      </w:r>
+      <w:r>
+        <w:rPr>
+          <w:vertAlign w:val="subscript"/>
+        </w:rPr>
+        <w:t>base</w:t>
+      </w:r>
+      <w:proofErr w:type="spellEnd"/>
+      <w:r>
+        <w:t xml:space="preserve"> to a fixed value of zero. For wide geographical ranges it is advised to perform a linear regression on the threshold </w:t>
+      </w:r>
+      <w:r>
+        <w:t xml:space="preserve">temperature </w:t>
+      </w:r>
+      <w:r>
+        <w:t>values at the latitude boundaries.</w:t>
       </w:r>
     </w:p>
     <w:p>
@@ -2493,15 +2797,18 @@
       </w:r>
     </w:p>
     <w:p>
+      <w:pPr>
+        <w:ind w:left="720"/>
+      </w:pPr>
       <w:r>
         <w:rPr>
           <w:noProof/>
         </w:rPr>
         <w:drawing>
-          <wp:inline distT="0" distB="0" distL="0" distR="0" wp14:anchorId="7FBE4A8D" wp14:editId="08226AF3">
-            <wp:extent cx="3560400" cy="986400"/>
-            <wp:effectExtent l="0" t="0" r="2540" b="4445"/>
-            <wp:docPr id="7" name="Picture 7"/>
+          <wp:inline distT="0" distB="0" distL="0" distR="0" wp14:anchorId="0D441E1E" wp14:editId="132E9AA5">
+            <wp:extent cx="3722400" cy="2167200"/>
+            <wp:effectExtent l="0" t="0" r="0" b="5080"/>
+            <wp:docPr id="8" name="Picture 8"/>
             <wp:cNvGraphicFramePr>
               <a:graphicFrameLocks xmlns:a="http://schemas.openxmlformats.org/drawingml/2006/main" noChangeAspect="1"/>
             </wp:cNvGraphicFramePr>
@@ -2521,6 +2828,577 @@
                   <pic:spPr>
                     <a:xfrm>
                       <a:off x="0" y="0"/>
+                      <a:ext cx="3722400" cy="2167200"/>
+                    </a:xfrm>
+                    <a:prstGeom prst="rect">
+                      <a:avLst/>
+                    </a:prstGeom>
+                  </pic:spPr>
+                </pic:pic>
+              </a:graphicData>
+            </a:graphic>
+          </wp:inline>
+        </w:drawing>
+      </w:r>
+    </w:p>
+    <w:p>
+      <w:r>
+        <w:t>Explanation of the fields:</w:t>
+      </w:r>
+    </w:p>
+    <w:tbl>
+      <w:tblPr>
+        <w:tblW w:w="0" w:type="auto"/>
+        <w:shd w:val="clear" w:color="auto" w:fill="F2F2F2"/>
+        <w:tblLook w:val="04A0" w:firstRow="1" w:lastRow="0" w:firstColumn="1" w:lastColumn="0" w:noHBand="0" w:noVBand="1"/>
+      </w:tblPr>
+      <w:tblGrid>
+        <w:gridCol w:w="2898"/>
+        <w:gridCol w:w="6678"/>
+      </w:tblGrid>
+      <w:tr>
+        <w:tc>
+          <w:tcPr>
+            <w:tcW w:w="2898" w:type="dxa"/>
+            <w:shd w:val="clear" w:color="auto" w:fill="F2F2F2"/>
+          </w:tcPr>
+          <w:p>
+            <w:pPr>
+              <w:spacing w:before="0" w:after="0" w:line="240" w:lineRule="auto"/>
+            </w:pPr>
+            <w:r>
+              <w:t xml:space="preserve">Input </w:t>
+            </w:r>
+            <w:proofErr w:type="spellStart"/>
+            <w:r>
+              <w:t>timeseries</w:t>
+            </w:r>
+            <w:proofErr w:type="spellEnd"/>
+          </w:p>
+        </w:tc>
+        <w:tc>
+          <w:tcPr>
+            <w:tcW w:w="6678" w:type="dxa"/>
+            <w:shd w:val="clear" w:color="auto" w:fill="F2F2F2"/>
+          </w:tcPr>
+          <w:p>
+            <w:pPr>
+              <w:spacing w:before="0" w:after="0" w:line="240" w:lineRule="auto"/>
+            </w:pPr>
+            <w:r>
+              <w:t>Select the time series</w:t>
+            </w:r>
+            <w:r>
+              <w:t xml:space="preserve"> with temperature data (in degrees </w:t>
+            </w:r>
+            <w:proofErr w:type="spellStart"/>
+            <w:r>
+              <w:t>Celcius</w:t>
+            </w:r>
+            <w:proofErr w:type="spellEnd"/>
+            <w:r>
+              <w:t>)</w:t>
+            </w:r>
+          </w:p>
+        </w:tc>
+      </w:tr>
+      <w:tr>
+        <w:tc>
+          <w:tcPr>
+            <w:tcW w:w="2898" w:type="dxa"/>
+            <w:shd w:val="clear" w:color="auto" w:fill="F2F2F2"/>
+          </w:tcPr>
+          <w:p>
+            <w:pPr>
+              <w:spacing w:before="0" w:after="0" w:line="240" w:lineRule="auto"/>
+            </w:pPr>
+            <w:r>
+              <w:t>T-base intercept</w:t>
+            </w:r>
+          </w:p>
+        </w:tc>
+        <w:tc>
+          <w:tcPr>
+            <w:tcW w:w="6678" w:type="dxa"/>
+            <w:shd w:val="clear" w:color="auto" w:fill="F2F2F2"/>
+          </w:tcPr>
+          <w:p>
+            <w:pPr>
+              <w:spacing w:before="0" w:after="0" w:line="240" w:lineRule="auto"/>
+            </w:pPr>
+            <w:r>
+              <w:t xml:space="preserve">The intercept value for the </w:t>
+            </w:r>
+            <w:proofErr w:type="spellStart"/>
+            <w:r>
+              <w:t>T</w:t>
+            </w:r>
+            <w:r>
+              <w:rPr>
+                <w:vertAlign w:val="subscript"/>
+              </w:rPr>
+              <w:t>base</w:t>
+            </w:r>
+            <w:proofErr w:type="spellEnd"/>
+            <w:r>
+              <w:t xml:space="preserve"> formula</w:t>
+            </w:r>
+          </w:p>
+        </w:tc>
+      </w:tr>
+      <w:tr>
+        <w:tc>
+          <w:tcPr>
+            <w:tcW w:w="2898" w:type="dxa"/>
+            <w:shd w:val="clear" w:color="auto" w:fill="F2F2F2"/>
+          </w:tcPr>
+          <w:p>
+            <w:pPr>
+              <w:spacing w:before="0" w:after="0" w:line="240" w:lineRule="auto"/>
+            </w:pPr>
+            <w:r>
+              <w:t>T-base slope</w:t>
+            </w:r>
+          </w:p>
+        </w:tc>
+        <w:tc>
+          <w:tcPr>
+            <w:tcW w:w="6678" w:type="dxa"/>
+            <w:shd w:val="clear" w:color="auto" w:fill="F2F2F2"/>
+          </w:tcPr>
+          <w:p>
+            <w:pPr>
+              <w:spacing w:before="0" w:after="0" w:line="240" w:lineRule="auto"/>
+            </w:pPr>
+            <w:r>
+              <w:t xml:space="preserve">The </w:t>
+            </w:r>
+            <w:r>
+              <w:t>slope</w:t>
+            </w:r>
+            <w:r>
+              <w:t xml:space="preserve"> value for the </w:t>
+            </w:r>
+            <w:proofErr w:type="spellStart"/>
+            <w:r>
+              <w:t>T</w:t>
+            </w:r>
+            <w:r>
+              <w:rPr>
+                <w:vertAlign w:val="subscript"/>
+              </w:rPr>
+              <w:t>base</w:t>
+            </w:r>
+            <w:proofErr w:type="spellEnd"/>
+            <w:r>
+              <w:t xml:space="preserve"> formula</w:t>
+            </w:r>
+          </w:p>
+        </w:tc>
+      </w:tr>
+      <w:tr>
+        <w:tc>
+          <w:tcPr>
+            <w:tcW w:w="2898" w:type="dxa"/>
+            <w:shd w:val="clear" w:color="auto" w:fill="F2F2F2"/>
+          </w:tcPr>
+          <w:p>
+            <w:pPr>
+              <w:spacing w:before="0" w:after="0" w:line="240" w:lineRule="auto"/>
+            </w:pPr>
+            <w:proofErr w:type="spellStart"/>
+            <w:r>
+              <w:t>Tbase</w:t>
+            </w:r>
+            <w:proofErr w:type="spellEnd"/>
+          </w:p>
+        </w:tc>
+        <w:tc>
+          <w:tcPr>
+            <w:tcW w:w="6678" w:type="dxa"/>
+            <w:shd w:val="clear" w:color="auto" w:fill="F2F2F2"/>
+          </w:tcPr>
+          <w:p>
+            <w:pPr>
+              <w:spacing w:before="0" w:after="0" w:line="240" w:lineRule="auto"/>
+            </w:pPr>
+            <w:r>
+              <w:t xml:space="preserve">Shows the formula used to calculate the </w:t>
+            </w:r>
+            <w:proofErr w:type="spellStart"/>
+            <w:r>
+              <w:t>T</w:t>
+            </w:r>
+            <w:r>
+              <w:rPr>
+                <w:vertAlign w:val="subscript"/>
+              </w:rPr>
+              <w:t>base</w:t>
+            </w:r>
+            <w:proofErr w:type="spellEnd"/>
+            <w:r>
+              <w:t xml:space="preserve"> as a function of the latitude</w:t>
+            </w:r>
+          </w:p>
+        </w:tc>
+      </w:tr>
+      <w:tr>
+        <w:tc>
+          <w:tcPr>
+            <w:tcW w:w="2898" w:type="dxa"/>
+            <w:shd w:val="clear" w:color="auto" w:fill="F2F2F2"/>
+          </w:tcPr>
+          <w:p>
+            <w:pPr>
+              <w:spacing w:before="0" w:after="0" w:line="240" w:lineRule="auto"/>
+            </w:pPr>
+            <w:r>
+              <w:t>Calculate GDD-jerk</w:t>
+            </w:r>
+          </w:p>
+        </w:tc>
+        <w:tc>
+          <w:tcPr>
+            <w:tcW w:w="6678" w:type="dxa"/>
+            <w:shd w:val="clear" w:color="auto" w:fill="F2F2F2"/>
+          </w:tcPr>
+          <w:p>
+            <w:pPr>
+              <w:spacing w:before="0" w:after="0" w:line="240" w:lineRule="auto"/>
+            </w:pPr>
+            <w:r>
+              <w:t>Toggle calculation of the GGD-jerk</w:t>
+            </w:r>
+          </w:p>
+        </w:tc>
+      </w:tr>
+      <w:tr>
+        <w:tc>
+          <w:tcPr>
+            <w:tcW w:w="2898" w:type="dxa"/>
+            <w:shd w:val="clear" w:color="auto" w:fill="F2F2F2"/>
+          </w:tcPr>
+          <w:p>
+            <w:pPr>
+              <w:spacing w:before="0" w:after="0" w:line="240" w:lineRule="auto"/>
+            </w:pPr>
+            <w:r>
+              <w:t>Calculate onset of spring</w:t>
+            </w:r>
+          </w:p>
+        </w:tc>
+        <w:tc>
+          <w:tcPr>
+            <w:tcW w:w="6678" w:type="dxa"/>
+            <w:shd w:val="clear" w:color="auto" w:fill="F2F2F2"/>
+          </w:tcPr>
+          <w:p>
+            <w:pPr>
+              <w:spacing w:before="0" w:after="0" w:line="240" w:lineRule="auto"/>
+            </w:pPr>
+            <w:r>
+              <w:t>Toggle calculation of the onset of spring.</w:t>
+            </w:r>
+          </w:p>
+        </w:tc>
+      </w:tr>
+      <w:tr>
+        <w:tc>
+          <w:tcPr>
+            <w:tcW w:w="2898" w:type="dxa"/>
+            <w:shd w:val="clear" w:color="auto" w:fill="F2F2F2"/>
+          </w:tcPr>
+          <w:p>
+            <w:pPr>
+              <w:spacing w:before="0" w:after="0" w:line="240" w:lineRule="auto"/>
+            </w:pPr>
+            <w:r>
+              <w:t>Output name</w:t>
+            </w:r>
+          </w:p>
+        </w:tc>
+        <w:tc>
+          <w:tcPr>
+            <w:tcW w:w="6678" w:type="dxa"/>
+            <w:shd w:val="clear" w:color="auto" w:fill="F2F2F2"/>
+          </w:tcPr>
+          <w:p>
+            <w:pPr>
+              <w:spacing w:before="0" w:after="0" w:line="240" w:lineRule="auto"/>
+            </w:pPr>
+            <w:r>
+              <w:t>The filename of the output file.</w:t>
+            </w:r>
+          </w:p>
+        </w:tc>
+      </w:tr>
+    </w:tbl>
+    <w:p>
+      <w:r>
+        <w:t>Up to three files are created:</w:t>
+      </w:r>
+    </w:p>
+    <w:p>
+      <w:pPr>
+        <w:pStyle w:val="ListParagraph"/>
+        <w:numPr>
+          <w:ilvl w:val="0"/>
+          <w:numId w:val="2"/>
+        </w:numPr>
+      </w:pPr>
+      <w:r>
+        <w:t>The output GDD time series with the same spatial and temporal size and resolution as the input; it usually will have the postfix ‘</w:t>
+      </w:r>
+      <w:r>
+        <w:rPr>
+          <w:i/>
+        </w:rPr>
+        <w:t>_</w:t>
+      </w:r>
+      <w:proofErr w:type="spellStart"/>
+      <w:r>
+        <w:rPr>
+          <w:i/>
+        </w:rPr>
+        <w:t>gdd</w:t>
+      </w:r>
+      <w:proofErr w:type="spellEnd"/>
+      <w:r>
+        <w:t>’ in the name.</w:t>
+      </w:r>
+    </w:p>
+    <w:p>
+      <w:pPr>
+        <w:pStyle w:val="ListParagraph"/>
+        <w:numPr>
+          <w:ilvl w:val="0"/>
+          <w:numId w:val="2"/>
+        </w:numPr>
+      </w:pPr>
+      <w:r>
+        <w:t>The output GDD-jerk time series again</w:t>
+      </w:r>
+      <w:r>
+        <w:t xml:space="preserve"> </w:t>
+      </w:r>
+      <w:r>
+        <w:t>with the same spatial and temporal size and resolution as the input; it usually will have the postfix ‘</w:t>
+      </w:r>
+      <w:r>
+        <w:rPr>
+          <w:i/>
+        </w:rPr>
+        <w:t>_</w:t>
+      </w:r>
+      <w:r>
+        <w:rPr>
+          <w:i/>
+        </w:rPr>
+        <w:t>jerk</w:t>
+      </w:r>
+      <w:r>
+        <w:t>’ in the name.</w:t>
+      </w:r>
+    </w:p>
+    <w:p>
+      <w:pPr>
+        <w:pStyle w:val="ListParagraph"/>
+        <w:numPr>
+          <w:ilvl w:val="0"/>
+          <w:numId w:val="2"/>
+        </w:numPr>
+        <w:spacing w:before="0" w:after="0" w:line="240" w:lineRule="auto"/>
+        <w:rPr>
+          <w:caps/>
+          <w:color w:val="243F60"/>
+          <w:spacing w:val="15"/>
+          <w:sz w:val="22"/>
+          <w:szCs w:val="22"/>
+        </w:rPr>
+      </w:pPr>
+      <w:r>
+        <w:t xml:space="preserve">The output spring onset with the same spatial size and resolution, one or two bands depending on the </w:t>
+      </w:r>
+      <w:r>
+        <w:t>applying of the GDD-jerk calculation.</w:t>
+      </w:r>
+      <w:r>
+        <w:t xml:space="preserve"> The filename usually will have the postfix ‘</w:t>
+      </w:r>
+      <w:r>
+        <w:rPr>
+          <w:i/>
+        </w:rPr>
+        <w:t>_</w:t>
+      </w:r>
+      <w:proofErr w:type="spellStart"/>
+      <w:r>
+        <w:rPr>
+          <w:i/>
+        </w:rPr>
+        <w:t>pspt</w:t>
+      </w:r>
+      <w:proofErr w:type="spellEnd"/>
+      <w:r>
+        <w:t>’.</w:t>
+      </w:r>
+      <w:r>
+        <w:t xml:space="preserve"> </w:t>
+      </w:r>
+      <w:r>
+        <w:t xml:space="preserve">The </w:t>
+      </w:r>
+      <w:r>
+        <w:t>'GDD &gt; 180'</w:t>
+      </w:r>
+      <w:r>
+        <w:t xml:space="preserve"> band is always calculated, i</w:t>
+      </w:r>
+      <w:r>
+        <w:t>f GDD-jerk is calculated</w:t>
+      </w:r>
+      <w:r>
+        <w:t>,</w:t>
+      </w:r>
+      <w:r>
+        <w:t xml:space="preserve"> </w:t>
+      </w:r>
+      <w:r>
+        <w:t xml:space="preserve">additionally the </w:t>
+      </w:r>
+      <w:r>
+        <w:t>'GDD jerk max'</w:t>
+      </w:r>
+      <w:r>
+        <w:t xml:space="preserve"> band is created.</w:t>
+      </w:r>
+      <w:bookmarkStart w:id="3" w:name="_GoBack"/>
+      <w:bookmarkEnd w:id="3"/>
+      <w:r>
+        <w:br w:type="page"/>
+      </w:r>
+    </w:p>
+    <w:p>
+      <w:pPr>
+        <w:pStyle w:val="Heading3"/>
+      </w:pPr>
+      <w:r>
+        <w:lastRenderedPageBreak/>
+        <w:t>Determine start of season</w:t>
+      </w:r>
+    </w:p>
+    <w:p>
+      <w:r>
+        <w:t xml:space="preserve">Menu option is </w:t>
+      </w:r>
+      <w:r>
+        <w:rPr>
+          <w:rStyle w:val="SubtleEmphasis"/>
+        </w:rPr>
+        <w:t xml:space="preserve">‘NRS | </w:t>
+      </w:r>
+      <w:r>
+        <w:rPr>
+          <w:rStyle w:val="SubtleEmphasis"/>
+        </w:rPr>
+        <w:t>NDVI</w:t>
+      </w:r>
+      <w:r>
+        <w:rPr>
+          <w:rStyle w:val="SubtleEmphasis"/>
+        </w:rPr>
+        <w:t xml:space="preserve"> | </w:t>
+      </w:r>
+      <w:r>
+        <w:rPr>
+          <w:rStyle w:val="SubtleEmphasis"/>
+        </w:rPr>
+        <w:t>Find start of growing season</w:t>
+      </w:r>
+      <w:r>
+        <w:t xml:space="preserve">, the command line is </w:t>
+      </w:r>
+      <w:r>
+        <w:rPr>
+          <w:rStyle w:val="SubtleEmphasis"/>
+        </w:rPr>
+        <w:t>‘</w:t>
+      </w:r>
+      <w:proofErr w:type="spellStart"/>
+      <w:r>
+        <w:rPr>
+          <w:rStyle w:val="SubtleEmphasis"/>
+        </w:rPr>
+        <w:t>nrs_</w:t>
+      </w:r>
+      <w:r>
+        <w:rPr>
+          <w:rStyle w:val="SubtleEmphasis"/>
+        </w:rPr>
+        <w:t>growth_</w:t>
+      </w:r>
+      <w:r>
+        <w:rPr>
+          <w:rStyle w:val="SubtleEmphasis"/>
+        </w:rPr>
+        <w:t>gui</w:t>
+      </w:r>
+      <w:proofErr w:type="spellEnd"/>
+      <w:r>
+        <w:rPr>
+          <w:rStyle w:val="SubtleEmphasis"/>
+        </w:rPr>
+        <w:t>’</w:t>
+      </w:r>
+      <w:r>
+        <w:t xml:space="preserve">. </w:t>
+      </w:r>
+      <w:r>
+        <w:t>This module finds the start of the growing season for each location in an NDVI time series. It is assumed no more than one year worth of data is available.</w:t>
+      </w:r>
+    </w:p>
+    <w:p>
+      <w:r>
+        <w:t>The software first locates the winter period (NDVI values equals zero). The growth season is set to start at the end of the winter period. The band number with the first non-zero value after the winter period is stored; then the NDVI values of this band and the eight following bands are also stored. Finally the maximum NDVI from this selected set is also calculated and stored.</w:t>
+      </w:r>
+    </w:p>
+    <w:p>
+      <w:r>
+        <w:t>The user interface is shown below:</w:t>
+      </w:r>
+    </w:p>
+    <w:p>
+      <w:pPr>
+        <w:ind w:left="720"/>
+      </w:pPr>
+      <w:r>
+        <w:rPr>
+          <w:noProof/>
+        </w:rPr>
+        <w:drawing>
+          <wp:inline distT="0" distB="0" distL="0" distR="0" wp14:anchorId="7FBE4A8D" wp14:editId="08226AF3">
+            <wp:extent cx="3560400" cy="986400"/>
+            <wp:effectExtent l="0" t="0" r="2540" b="4445"/>
+            <wp:docPr id="7" name="Picture 7"/>
+            <wp:cNvGraphicFramePr>
+              <a:graphicFrameLocks xmlns:a="http://schemas.openxmlformats.org/drawingml/2006/main" noChangeAspect="1"/>
+            </wp:cNvGraphicFramePr>
+            <a:graphic xmlns:a="http://schemas.openxmlformats.org/drawingml/2006/main">
+              <a:graphicData uri="http://schemas.openxmlformats.org/drawingml/2006/picture">
+                <pic:pic xmlns:pic="http://schemas.openxmlformats.org/drawingml/2006/picture">
+                  <pic:nvPicPr>
+                    <pic:cNvPr id="0" name=""/>
+                    <pic:cNvPicPr/>
+                  </pic:nvPicPr>
+                  <pic:blipFill>
+                    <a:blip r:embed="rId13"/>
+                    <a:stretch>
+                      <a:fillRect/>
+                    </a:stretch>
+                  </pic:blipFill>
+                  <pic:spPr>
+                    <a:xfrm>
+                      <a:off x="0" y="0"/>
                       <a:ext cx="3560400" cy="986400"/>
                     </a:xfrm>
                     <a:prstGeom prst="rect">
@@ -2611,8 +3489,13 @@
       </w:tr>
     </w:tbl>
     <w:p>
-      <w:r>
-        <w:t>Output file band organization (11 bands total):</w:t>
+      <w:proofErr w:type="gramStart"/>
+      <w:r>
+        <w:t>Output file</w:t>
+      </w:r>
+      <w:proofErr w:type="gramEnd"/>
+      <w:r>
+        <w:t xml:space="preserve"> band organization (11 bands total):</w:t>
       </w:r>
     </w:p>
     <w:tbl>
@@ -2760,8 +3643,6 @@
             <w:r>
               <w:t>band 1.</w:t>
             </w:r>
-            <w:bookmarkStart w:id="0" w:name="_GoBack"/>
-            <w:bookmarkEnd w:id="0"/>
           </w:p>
         </w:tc>
       </w:tr>
@@ -2796,7 +3677,7 @@
       <w:r>
         <w:fldChar w:fldCharType="separate"/>
       </w:r>
-      <w:bookmarkStart w:id="1" w:name="_ENREF_1"/>
+      <w:bookmarkStart w:id="4" w:name="_ENREF_1"/>
       <w:r>
         <w:rPr>
           <w:noProof/>
@@ -2832,6 +3713,63 @@
     </w:p>
     <w:p>
       <w:pPr>
+        <w:spacing w:after="0" w:line="240" w:lineRule="auto"/>
+        <w:ind w:left="720" w:hanging="720"/>
+        <w:rPr>
+          <w:noProof/>
+        </w:rPr>
+      </w:pPr>
+      <w:r>
+        <w:rPr>
+          <w:noProof/>
+        </w:rPr>
+        <w:tab/>
+      </w:r>
+      <w:bookmarkEnd w:id="4"/>
+    </w:p>
+    <w:p>
+      <w:pPr>
+        <w:spacing w:line="240" w:lineRule="auto"/>
+        <w:rPr>
+          <w:noProof/>
+        </w:rPr>
+      </w:pPr>
+      <w:bookmarkStart w:id="5" w:name="_ENREF_2"/>
+      <w:r>
+        <w:rPr>
+          <w:noProof/>
+        </w:rPr>
+        <w:t xml:space="preserve">van Wijk, R. E., A. Kölzsch, et al. (2012). "Individually tracked geese follow peaks of temperature acceleration during spring migration." </w:t>
+      </w:r>
+      <w:r>
+        <w:rPr>
+          <w:noProof/>
+          <w:u w:val="single"/>
+        </w:rPr>
+        <w:t>Oikos</w:t>
+      </w:r>
+      <w:r>
+        <w:rPr>
+          <w:noProof/>
+        </w:rPr>
+        <w:t xml:space="preserve"> </w:t>
+      </w:r>
+      <w:r>
+        <w:rPr>
+          <w:b/>
+          <w:noProof/>
+        </w:rPr>
+        <w:t>121</w:t>
+      </w:r>
+      <w:r>
+        <w:rPr>
+          <w:noProof/>
+        </w:rPr>
+        <w:t>(5): 655-664.</w:t>
+      </w:r>
+    </w:p>
+    <w:p>
+      <w:pPr>
         <w:spacing w:line="240" w:lineRule="auto"/>
         <w:ind w:left="720" w:hanging="720"/>
         <w:rPr>
@@ -2844,13 +3782,12 @@
         </w:rPr>
         <w:tab/>
       </w:r>
-      <w:bookmarkEnd w:id="1"/>
+      <w:bookmarkEnd w:id="5"/>
     </w:p>
     <w:p>
       <w:pPr>
         <w:spacing w:line="240" w:lineRule="auto"/>
         <w:rPr>
-          <w:rFonts w:cs="Calibri"/>
           <w:noProof/>
         </w:rPr>
       </w:pPr>
@@ -2878,6 +3815,95 @@
 <file path=word/numbering.xml><?xml version="1.0" encoding="utf-8"?>
 <w:numbering xmlns:wpc="http://schemas.microsoft.com/office/word/2010/wordprocessingCanvas" xmlns:mc="http://schemas.openxmlformats.org/markup-compatibility/2006" xmlns:o="urn:schemas-microsoft-com:office:office" xmlns:r="http://schemas.openxmlformats.org/officeDocument/2006/relationships" xmlns:m="http://schemas.openxmlformats.org/officeDocument/2006/math" xmlns:v="urn:schemas-microsoft-com:vml" xmlns:wp14="http://schemas.microsoft.com/office/word/2010/wordprocessingDrawing" xmlns:wp="http://schemas.openxmlformats.org/drawingml/2006/wordprocessingDrawing" xmlns:w10="urn:schemas-microsoft-com:office:word" xmlns:w="http://schemas.openxmlformats.org/wordprocessingml/2006/main" xmlns:w14="http://schemas.microsoft.com/office/word/2010/wordml" xmlns:wpg="http://schemas.microsoft.com/office/word/2010/wordprocessingGroup" xmlns:wpi="http://schemas.microsoft.com/office/word/2010/wordprocessingInk" xmlns:wne="http://schemas.microsoft.com/office/word/2006/wordml" xmlns:wps="http://schemas.microsoft.com/office/word/2010/wordprocessingShape" mc:Ignorable="w14 wp14">
   <w:abstractNum w:abstractNumId="0">
+    <w:nsid w:val="18BA5340"/>
+    <w:multiLevelType w:val="hybridMultilevel"/>
+    <w:tmpl w:val="23223A6E"/>
+    <w:lvl w:ilvl="0" w:tplc="0409000F">
+      <w:start w:val="1"/>
+      <w:numFmt w:val="decimal"/>
+      <w:lvlText w:val="%1."/>
+      <w:lvlJc w:val="left"/>
+      <w:pPr>
+        <w:ind w:left="720" w:hanging="360"/>
+      </w:pPr>
+      <w:rPr>
+        <w:rFonts w:hint="default"/>
+      </w:rPr>
+    </w:lvl>
+    <w:lvl w:ilvl="1" w:tplc="04090019" w:tentative="1">
+      <w:start w:val="1"/>
+      <w:numFmt w:val="lowerLetter"/>
+      <w:lvlText w:val="%2."/>
+      <w:lvlJc w:val="left"/>
+      <w:pPr>
+        <w:ind w:left="1440" w:hanging="360"/>
+      </w:pPr>
+    </w:lvl>
+    <w:lvl w:ilvl="2" w:tplc="0409001B" w:tentative="1">
+      <w:start w:val="1"/>
+      <w:numFmt w:val="lowerRoman"/>
+      <w:lvlText w:val="%3."/>
+      <w:lvlJc w:val="right"/>
+      <w:pPr>
+        <w:ind w:left="2160" w:hanging="180"/>
+      </w:pPr>
+    </w:lvl>
+    <w:lvl w:ilvl="3" w:tplc="0409000F" w:tentative="1">
+      <w:start w:val="1"/>
+      <w:numFmt w:val="decimal"/>
+      <w:lvlText w:val="%4."/>
+      <w:lvlJc w:val="left"/>
+      <w:pPr>
+        <w:ind w:left="2880" w:hanging="360"/>
+      </w:pPr>
+    </w:lvl>
+    <w:lvl w:ilvl="4" w:tplc="04090019" w:tentative="1">
+      <w:start w:val="1"/>
+      <w:numFmt w:val="lowerLetter"/>
+      <w:lvlText w:val="%5."/>
+      <w:lvlJc w:val="left"/>
+      <w:pPr>
+        <w:ind w:left="3600" w:hanging="360"/>
+      </w:pPr>
+    </w:lvl>
+    <w:lvl w:ilvl="5" w:tplc="0409001B" w:tentative="1">
+      <w:start w:val="1"/>
+      <w:numFmt w:val="lowerRoman"/>
+      <w:lvlText w:val="%6."/>
+      <w:lvlJc w:val="right"/>
+      <w:pPr>
+        <w:ind w:left="4320" w:hanging="180"/>
+      </w:pPr>
+    </w:lvl>
+    <w:lvl w:ilvl="6" w:tplc="0409000F" w:tentative="1">
+      <w:start w:val="1"/>
+      <w:numFmt w:val="decimal"/>
+      <w:lvlText w:val="%7."/>
+      <w:lvlJc w:val="left"/>
+      <w:pPr>
+        <w:ind w:left="5040" w:hanging="360"/>
+      </w:pPr>
+    </w:lvl>
+    <w:lvl w:ilvl="7" w:tplc="04090019" w:tentative="1">
+      <w:start w:val="1"/>
+      <w:numFmt w:val="lowerLetter"/>
+      <w:lvlText w:val="%8."/>
+      <w:lvlJc w:val="left"/>
+      <w:pPr>
+        <w:ind w:left="5760" w:hanging="360"/>
+      </w:pPr>
+    </w:lvl>
+    <w:lvl w:ilvl="8" w:tplc="0409001B" w:tentative="1">
+      <w:start w:val="1"/>
+      <w:numFmt w:val="lowerRoman"/>
+      <w:lvlText w:val="%9."/>
+      <w:lvlJc w:val="right"/>
+      <w:pPr>
+        <w:ind w:left="6480" w:hanging="180"/>
+      </w:pPr>
+    </w:lvl>
+  </w:abstractNum>
+  <w:abstractNum w:abstractNumId="1">
     <w:nsid w:val="1EA55100"/>
     <w:multiLevelType w:val="hybridMultilevel"/>
     <w:tmpl w:val="64ACACDA"/>
@@ -2991,6 +4017,9 @@
     </w:lvl>
   </w:abstractNum>
   <w:num w:numId="1">
+    <w:abstractNumId w:val="1"/>
+  </w:num>
+  <w:num w:numId="2">
     <w:abstractNumId w:val="0"/>
   </w:num>
 </w:numbering>
@@ -3379,7 +4408,6 @@
   <w:style w:type="character" w:default="1" w:styleId="DefaultParagraphFont">
     <w:name w:val="Default Paragraph Font"/>
     <w:uiPriority w:val="1"/>
-    <w:semiHidden/>
     <w:unhideWhenUsed/>
   </w:style>
   <w:style w:type="table" w:default="1" w:styleId="TableNormal">
@@ -4448,7 +5476,6 @@
   <w:style w:type="character" w:default="1" w:styleId="DefaultParagraphFont">
     <w:name w:val="Default Paragraph Font"/>
     <w:uiPriority w:val="1"/>
-    <w:semiHidden/>
     <w:unhideWhenUsed/>
   </w:style>
   <w:style w:type="table" w:default="1" w:styleId="TableNormal">

</xml_diff>